<commit_message>
with doc and comment
</commit_message>
<xml_diff>
--- a/report.docx
+++ b/report.docx
@@ -17,6 +17,7 @@
           <w:sz w:val="28"/>
           <w:szCs w:val="28"/>
         </w:rPr>
+        <w:t>o</w:t>
       </w:r>
     </w:p>
     <w:p>
@@ -31,7 +32,7 @@
       <w:r>
         <w:rPr/>
         <w:drawing>
-          <wp:inline distT="0" distB="13970" distL="0" distR="6985">
+          <wp:inline distT="0" distB="0" distL="0" distR="0">
             <wp:extent cx="4702175" cy="1479550"/>
             <wp:effectExtent l="0" t="0" r="0" b="0"/>
             <wp:docPr id="1" name="图片 1" descr="未标题-1"/>
@@ -382,23 +383,7 @@
           <w:sz w:val="30"/>
           <w:u w:val="single"/>
         </w:rPr>
-        <w:t xml:space="preserve">  </w:t>
-      </w:r>
-      <w:r>
-        <w:rPr>
-          <w:b/>
-          <w:sz w:val="30"/>
-          <w:u w:val="single"/>
-        </w:rPr>
-        <w:t>Yu Guo</w:t>
-      </w:r>
-      <w:r>
-        <w:rPr>
-          <w:b/>
-          <w:sz w:val="30"/>
-          <w:u w:val="single"/>
-        </w:rPr>
-        <w:t xml:space="preserve">    </w:t>
+        <w:t xml:space="preserve">  Yu Guo    </w:t>
       </w:r>
       <w:r>
         <w:rPr>
@@ -462,23 +447,7 @@
           <w:b/>
           <w:u w:val="single"/>
         </w:rPr>
-        <w:t xml:space="preserve">    </w:t>
-      </w:r>
-      <w:r>
-        <w:rPr>
-          <w:rFonts w:ascii="宋体" w:hAnsi="宋体"/>
-          <w:b/>
-          <w:u w:val="single"/>
-        </w:rPr>
-        <w:t>201530611500</w:t>
-      </w:r>
-      <w:r>
-        <w:rPr>
-          <w:rFonts w:ascii="宋体" w:hAnsi="宋体"/>
-          <w:b/>
-          <w:u w:val="single"/>
-        </w:rPr>
-        <w:t xml:space="preserve">   </w:t>
+        <w:t xml:space="preserve">    201530611500   </w:t>
       </w:r>
       <w:r>
         <w:rPr>
@@ -544,25 +513,7 @@
           <w:sz w:val="30"/>
           <w:u w:val="single"/>
         </w:rPr>
-        <w:t xml:space="preserve">   </w:t>
-      </w:r>
-      <w:r>
-        <w:rPr>
-          <w:rFonts w:ascii="宋体" w:hAnsi="宋体"/>
-          <w:b/>
-          <w:sz w:val="30"/>
-          <w:u w:val="single"/>
-        </w:rPr>
-        <w:t>G624786883@gmail.com</w:t>
-      </w:r>
-      <w:r>
-        <w:rPr>
-          <w:rFonts w:ascii="宋体" w:hAnsi="宋体"/>
-          <w:b/>
-          <w:sz w:val="30"/>
-          <w:u w:val="single"/>
-        </w:rPr>
-        <w:t xml:space="preserve">  </w:t>
+        <w:t xml:space="preserve">   G624786883@gmail.com  </w:t>
       </w:r>
       <w:r>
         <w:rPr>
@@ -578,7 +529,6 @@
     <w:p>
       <w:pPr>
         <w:pStyle w:val="Normal"/>
-        <w:pBdr/>
         <w:ind w:firstLine="1732"/>
         <w:rPr/>
       </w:pPr>
@@ -638,47 +588,7 @@
           <w:u w:val="single"/>
           <w:lang w:val="en-US" w:eastAsia="zh-CN"/>
         </w:rPr>
-        <w:t xml:space="preserve">  </w:t>
-      </w:r>
-      <w:r>
-        <w:rPr>
-          <w:rFonts w:ascii="宋体" w:hAnsi="宋体"/>
-          <w:b/>
-          <w:sz w:val="30"/>
-          <w:u w:val="single"/>
-          <w:lang w:val="en-US" w:eastAsia="zh-CN"/>
-        </w:rPr>
-        <w:t>Mingkui</w:t>
-      </w:r>
-      <w:r>
-        <w:rPr>
-          <w:rFonts w:ascii="宋体" w:hAnsi="宋体"/>
-          <w:b/>
-          <w:sz w:val="30"/>
-          <w:u w:val="single"/>
-          <w:lang w:val="en-US" w:eastAsia="zh-CN"/>
-        </w:rPr>
-        <w:t xml:space="preserve"> </w:t>
-      </w:r>
-      <w:r>
-        <w:rPr>
-          <w:rFonts w:ascii="宋体" w:hAnsi="宋体"/>
-          <w:b/>
-          <w:sz w:val="30"/>
-          <w:u w:val="single"/>
-          <w:lang w:val="en-US" w:eastAsia="zh-CN"/>
-        </w:rPr>
-        <w:t>Tan</w:t>
-      </w:r>
-      <w:r>
-        <w:rPr>
-          <w:rFonts w:ascii="宋体" w:hAnsi="宋体"/>
-          <w:b/>
-          <w:sz w:val="30"/>
-          <w:u w:val="single"/>
-          <w:lang w:val="en-US" w:eastAsia="zh-CN"/>
-        </w:rPr>
-        <w:t xml:space="preserve">         </w:t>
+        <w:t xml:space="preserve">  Mingkui Tan         </w:t>
       </w:r>
       <w:r>
         <w:rPr>
@@ -763,47 +673,7 @@
           <w:u w:val="single"/>
           <w:lang w:val="en-US" w:eastAsia="zh-CN"/>
         </w:rPr>
-        <w:t xml:space="preserve">7. </w:t>
-      </w:r>
-      <w:r>
-        <w:rPr>
-          <w:rFonts w:ascii="宋体" w:hAnsi="宋体"/>
-          <w:b/>
-          <w:sz w:val="30"/>
-          <w:u w:val="single"/>
-          <w:lang w:val="en-US" w:eastAsia="zh-CN"/>
-        </w:rPr>
-        <w:t>12</w:t>
-      </w:r>
-      <w:r>
-        <w:rPr>
-          <w:rFonts w:ascii="宋体" w:hAnsi="宋体"/>
-          <w:b/>
-          <w:sz w:val="30"/>
-          <w:u w:val="single"/>
-          <w:lang w:val="en-US" w:eastAsia="zh-CN"/>
-        </w:rPr>
-        <w:t xml:space="preserve"> . </w:t>
-      </w:r>
-      <w:r>
-        <w:rPr>
-          <w:rFonts w:ascii="宋体" w:hAnsi="宋体"/>
-          <w:b/>
-          <w:sz w:val="30"/>
-          <w:u w:val="single"/>
-          <w:lang w:val="en-US" w:eastAsia="zh-CN"/>
-        </w:rPr>
-        <w:t>2</w:t>
-      </w:r>
-      <w:r>
-        <w:rPr>
-          <w:rFonts w:ascii="宋体" w:hAnsi="宋体"/>
-          <w:b/>
-          <w:sz w:val="30"/>
-          <w:u w:val="single"/>
-          <w:lang w:val="en-US" w:eastAsia="zh-CN"/>
-        </w:rPr>
-        <w:t xml:space="preserve"> </w:t>
+        <w:t xml:space="preserve">7. 12 . 2 </w:t>
       </w:r>
       <w:r>
         <w:rPr>
@@ -864,8 +734,16 @@
           <w:szCs w:val="32"/>
           <w:lang w:val="en-US" w:eastAsia="zh-CN" w:bidi="ar-SA"/>
         </w:rPr>
-        <w:t xml:space="preserve">1. </w:t>
-      </w:r>
+        <w:t>1. Topic:</w:t>
+      </w:r>
+    </w:p>
+    <w:p>
+      <w:pPr>
+        <w:pStyle w:val="Normal"/>
+        <w:ind w:hanging="0"/>
+        <w:jc w:val="left"/>
+        <w:rPr/>
+      </w:pPr>
       <w:r>
         <w:rPr>
           <w:rFonts w:eastAsia="黑体" w:cs="Times New Roman"/>
@@ -875,37 +753,88 @@
           <w:szCs w:val="32"/>
           <w:lang w:val="en-US" w:eastAsia="zh-CN" w:bidi="ar-SA"/>
         </w:rPr>
-        <w:t>T</w:t>
+        <w:tab/>
+        <w:tab/>
       </w:r>
       <w:r>
         <w:rPr>
           <w:rFonts w:eastAsia="黑体" w:cs="Times New Roman"/>
+          <w:b w:val="false"/>
+          <w:bCs w:val="false"/>
+          <w:sz w:val="28"/>
+          <w:szCs w:val="32"/>
+          <w:lang w:val="en-US" w:eastAsia="zh-CN" w:bidi="ar-SA"/>
+        </w:rPr>
+        <w:t xml:space="preserve">Linear regression, linear classification and gradient descent  in </w:t>
+        <w:tab/>
+        <w:t>python.</w:t>
+      </w:r>
+    </w:p>
+    <w:p>
+      <w:pPr>
+        <w:pStyle w:val="Normal"/>
+        <w:jc w:val="left"/>
+        <w:rPr/>
+      </w:pPr>
+      <w:r>
+        <w:rPr>
+          <w:rFonts w:eastAsia="黑体" w:cs="Times New Roman"/>
           <w:b/>
           <w:bCs/>
           <w:sz w:val="28"/>
           <w:szCs w:val="32"/>
           <w:lang w:val="en-US" w:eastAsia="zh-CN" w:bidi="ar-SA"/>
         </w:rPr>
-        <w:t>opic:</w:t>
-      </w:r>
-    </w:p>
-    <w:p>
-      <w:pPr>
-        <w:pStyle w:val="Normal"/>
-        <w:jc w:val="left"/>
-        <w:rPr/>
+        <w:t>2. Time:</w:t>
+      </w:r>
+    </w:p>
+    <w:p>
+      <w:pPr>
+        <w:pStyle w:val="Normal"/>
+        <w:jc w:val="left"/>
+        <w:rPr>
+          <w:b w:val="false"/>
+          <w:b w:val="false"/>
+          <w:bCs w:val="false"/>
+        </w:rPr>
       </w:pPr>
       <w:r>
         <w:rPr>
           <w:rFonts w:eastAsia="黑体" w:cs="Times New Roman"/>
+          <w:b w:val="false"/>
+          <w:bCs w:val="false"/>
+          <w:sz w:val="28"/>
+          <w:szCs w:val="32"/>
+          <w:lang w:val="en-US" w:eastAsia="zh-CN" w:bidi="ar-SA"/>
+        </w:rPr>
+        <w:tab/>
+        <w:t>2017.12.2</w:t>
+      </w:r>
+    </w:p>
+    <w:p>
+      <w:pPr>
+        <w:pStyle w:val="Normal"/>
+        <w:jc w:val="left"/>
+        <w:rPr/>
+      </w:pPr>
+      <w:r>
+        <w:rPr>
+          <w:rFonts w:eastAsia="黑体" w:cs="Times New Roman"/>
           <w:b/>
           <w:bCs/>
           <w:sz w:val="28"/>
           <w:szCs w:val="32"/>
           <w:lang w:val="en-US" w:eastAsia="zh-CN" w:bidi="ar-SA"/>
         </w:rPr>
-        <w:t>2.</w:t>
-      </w:r>
+        <w:t>3. Reporter:</w:t>
+      </w:r>
+    </w:p>
+    <w:p>
+      <w:pPr>
+        <w:pStyle w:val="Normal"/>
+        <w:jc w:val="left"/>
+        <w:rPr/>
+      </w:pPr>
       <w:r>
         <w:rPr>
           <w:rFonts w:eastAsia="黑体" w:cs="Times New Roman"/>
@@ -915,18 +844,36 @@
           <w:szCs w:val="32"/>
           <w:lang w:val="en-US" w:eastAsia="zh-CN" w:bidi="ar-SA"/>
         </w:rPr>
-        <w:t xml:space="preserve"> T</w:t>
+        <w:tab/>
       </w:r>
       <w:r>
         <w:rPr>
           <w:rFonts w:eastAsia="黑体" w:cs="Times New Roman"/>
+          <w:b w:val="false"/>
+          <w:bCs w:val="false"/>
+          <w:sz w:val="28"/>
+          <w:szCs w:val="32"/>
+          <w:lang w:val="en-US" w:eastAsia="zh-CN" w:bidi="ar-SA"/>
+        </w:rPr>
+        <w:t>Yu Guo</w:t>
+      </w:r>
+    </w:p>
+    <w:p>
+      <w:pPr>
+        <w:pStyle w:val="Normal"/>
+        <w:jc w:val="left"/>
+        <w:rPr/>
+      </w:pPr>
+      <w:r>
+        <w:rPr>
+          <w:rFonts w:eastAsia="黑体" w:cs="Times New Roman"/>
           <w:b/>
           <w:bCs/>
           <w:sz w:val="28"/>
           <w:szCs w:val="32"/>
           <w:lang w:val="en-US" w:eastAsia="zh-CN" w:bidi="ar-SA"/>
         </w:rPr>
-        <w:t xml:space="preserve">ime: </w:t>
+        <w:t>4. Purposes:</w:t>
       </w:r>
     </w:p>
     <w:p>
@@ -944,19 +891,48 @@
           <w:szCs w:val="32"/>
           <w:lang w:val="en-US" w:eastAsia="zh-CN" w:bidi="ar-SA"/>
         </w:rPr>
-        <w:t xml:space="preserve">3. </w:t>
+        <w:tab/>
       </w:r>
       <w:r>
         <w:rPr>
           <w:rFonts w:eastAsia="黑体" w:cs="Times New Roman"/>
+          <w:b w:val="false"/>
+          <w:bCs w:val="false"/>
+          <w:sz w:val="28"/>
+          <w:szCs w:val="32"/>
+          <w:lang w:val="en-US" w:eastAsia="zh-CN" w:bidi="ar-SA"/>
+        </w:rPr>
+        <w:t xml:space="preserve">Achieve linear regression and linear classification with gradient </w:t>
+        <w:tab/>
+        <w:t>descent in python.</w:t>
+      </w:r>
+    </w:p>
+    <w:p>
+      <w:pPr>
+        <w:pStyle w:val="Normal"/>
+        <w:jc w:val="left"/>
+        <w:rPr/>
+      </w:pPr>
+      <w:r>
+        <w:rPr>
+          <w:rFonts w:eastAsia="黑体" w:cs="Times New Roman"/>
           <w:b/>
           <w:bCs/>
           <w:sz w:val="28"/>
           <w:szCs w:val="32"/>
           <w:lang w:val="en-US" w:eastAsia="zh-CN" w:bidi="ar-SA"/>
         </w:rPr>
-        <w:t>Reporter</w:t>
-      </w:r>
+        <w:t>5. Data sets and data analysis:</w:t>
+      </w:r>
+    </w:p>
+    <w:p>
+      <w:pPr>
+        <w:pStyle w:val="Normal"/>
+        <w:jc w:val="left"/>
+        <w:rPr>
+          <w:rFonts w:ascii="Times New Roman" w:hAnsi="Times New Roman"/>
+        </w:rPr>
+      </w:pPr>
       <w:r>
         <w:rPr>
           <w:rFonts w:eastAsia="黑体" w:cs="Times New Roman"/>
@@ -966,116 +942,153 @@
           <w:szCs w:val="32"/>
           <w:lang w:val="en-US" w:eastAsia="zh-CN" w:bidi="ar-SA"/>
         </w:rPr>
-        <w:t>:</w:t>
-      </w:r>
-    </w:p>
-    <w:p>
-      <w:pPr>
-        <w:pStyle w:val="Normal"/>
-        <w:jc w:val="left"/>
-        <w:rPr/>
-      </w:pPr>
+        <w:tab/>
+      </w:r>
       <w:r>
         <w:rPr>
           <w:rFonts w:eastAsia="黑体" w:cs="Times New Roman"/>
-          <w:b/>
+          <w:b w:val="false"/>
           <w:bCs/>
-          <w:sz w:val="28"/>
-          <w:szCs w:val="32"/>
-          <w:lang w:val="en-US" w:eastAsia="zh-CN" w:bidi="ar-SA"/>
-        </w:rPr>
-        <w:t>4</w:t>
+          <w:i w:val="false"/>
+          <w:caps w:val="false"/>
+          <w:smallCaps w:val="false"/>
+          <w:color w:val="000000"/>
+          <w:spacing w:val="0"/>
+          <w:sz w:val="28"/>
+          <w:szCs w:val="28"/>
+          <w:lang w:val="en-US" w:eastAsia="zh-CN" w:bidi="ar-SA"/>
+        </w:rPr>
+        <w:t xml:space="preserve">Linear Regression uses Housing in LIBSVM, including 506 </w:t>
+        <w:tab/>
+        <w:t xml:space="preserve">samples and each sample has 13 features. </w:t>
       </w:r>
       <w:r>
         <w:rPr>
           <w:rFonts w:eastAsia="黑体" w:cs="Times New Roman"/>
           <w:b/>
           <w:bCs/>
-          <w:sz w:val="28"/>
-          <w:szCs w:val="32"/>
-          <w:lang w:val="en-US" w:eastAsia="zh-CN" w:bidi="ar-SA"/>
-        </w:rPr>
-        <w:t xml:space="preserve">. </w:t>
+          <w:i w:val="false"/>
+          <w:caps w:val="false"/>
+          <w:smallCaps w:val="false"/>
+          <w:color w:val="000000"/>
+          <w:spacing w:val="0"/>
+          <w:sz w:val="28"/>
+          <w:szCs w:val="28"/>
+          <w:lang w:val="en-US" w:eastAsia="zh-CN" w:bidi="ar-SA"/>
+        </w:rPr>
+        <w:br/>
+        <w:tab/>
+        <w:tab/>
       </w:r>
       <w:r>
         <w:rPr>
           <w:rFonts w:eastAsia="黑体" w:cs="Times New Roman"/>
-          <w:b/>
+          <w:b w:val="false"/>
           <w:bCs/>
-          <w:sz w:val="28"/>
-          <w:szCs w:val="32"/>
-          <w:lang w:val="en-US" w:eastAsia="zh-CN" w:bidi="ar-SA"/>
-        </w:rPr>
-        <w:t>P</w:t>
+          <w:i w:val="false"/>
+          <w:caps w:val="false"/>
+          <w:smallCaps w:val="false"/>
+          <w:color w:val="000000"/>
+          <w:spacing w:val="0"/>
+          <w:sz w:val="28"/>
+          <w:szCs w:val="28"/>
+          <w:lang w:val="en-US" w:eastAsia="zh-CN" w:bidi="ar-SA"/>
+        </w:rPr>
+        <w:t xml:space="preserve">Linear classification uses </w:t>
       </w:r>
       <w:r>
         <w:rPr>
           <w:rFonts w:eastAsia="黑体" w:cs="Times New Roman"/>
-          <w:b/>
+          <w:b w:val="false"/>
           <w:bCs/>
-          <w:sz w:val="28"/>
-          <w:szCs w:val="32"/>
-          <w:lang w:val="en-US" w:eastAsia="zh-CN" w:bidi="ar-SA"/>
-        </w:rPr>
-        <w:t>urposes:</w:t>
-      </w:r>
-    </w:p>
-    <w:p>
-      <w:pPr>
-        <w:pStyle w:val="Normal"/>
-        <w:jc w:val="left"/>
-        <w:rPr/>
-      </w:pPr>
+          <w:i w:val="false"/>
+          <w:caps w:val="false"/>
+          <w:smallCaps w:val="false"/>
+          <w:strike w:val="false"/>
+          <w:dstrike w:val="false"/>
+          <w:color w:val="000000"/>
+          <w:spacing w:val="0"/>
+          <w:sz w:val="28"/>
+          <w:szCs w:val="28"/>
+          <w:u w:val="none"/>
+          <w:effect w:val="none"/>
+          <w:lang w:val="en-US" w:eastAsia="zh-CN" w:bidi="ar-SA"/>
+        </w:rPr>
+        <w:t>australian</w:t>
+      </w:r>
       <w:r>
         <w:rPr>
           <w:rFonts w:eastAsia="黑体" w:cs="Times New Roman"/>
           <w:b/>
           <w:bCs/>
-          <w:sz w:val="28"/>
-          <w:szCs w:val="32"/>
-          <w:lang w:val="en-US" w:eastAsia="zh-CN" w:bidi="ar-SA"/>
-        </w:rPr>
-        <w:t>5</w:t>
+          <w:i w:val="false"/>
+          <w:caps w:val="false"/>
+          <w:smallCaps w:val="false"/>
+          <w:strike w:val="false"/>
+          <w:dstrike w:val="false"/>
+          <w:color w:val="000000"/>
+          <w:spacing w:val="0"/>
+          <w:sz w:val="28"/>
+          <w:szCs w:val="28"/>
+          <w:u w:val="none"/>
+          <w:effect w:val="none"/>
+          <w:lang w:val="en-US" w:eastAsia="zh-CN" w:bidi="ar-SA"/>
+        </w:rPr>
+        <w:t xml:space="preserve"> </w:t>
       </w:r>
       <w:r>
         <w:rPr>
           <w:rFonts w:eastAsia="黑体" w:cs="Times New Roman"/>
-          <w:b/>
+          <w:b w:val="false"/>
           <w:bCs/>
-          <w:sz w:val="28"/>
-          <w:szCs w:val="32"/>
-          <w:lang w:val="en-US" w:eastAsia="zh-CN" w:bidi="ar-SA"/>
-        </w:rPr>
-        <w:t>. Data sets and data analysis:</w:t>
-      </w:r>
-    </w:p>
-    <w:p>
-      <w:pPr>
-        <w:pStyle w:val="Normal"/>
-        <w:jc w:val="left"/>
-        <w:rPr/>
-      </w:pPr>
+          <w:i w:val="false"/>
+          <w:caps w:val="false"/>
+          <w:smallCaps w:val="false"/>
+          <w:color w:val="000000"/>
+          <w:spacing w:val="0"/>
+          <w:sz w:val="28"/>
+          <w:szCs w:val="28"/>
+          <w:lang w:val="en-US" w:eastAsia="zh-CN" w:bidi="ar-SA"/>
+        </w:rPr>
+        <w:t xml:space="preserve">in </w:t>
+      </w:r>
       <w:r>
         <w:rPr>
           <w:rFonts w:eastAsia="黑体" w:cs="Times New Roman"/>
-          <w:b/>
+          <w:b w:val="false"/>
           <w:bCs/>
-          <w:sz w:val="28"/>
-          <w:szCs w:val="32"/>
-          <w:lang w:val="en-US" w:eastAsia="zh-CN" w:bidi="ar-SA"/>
-        </w:rPr>
-        <w:t>6</w:t>
+          <w:i w:val="false"/>
+          <w:caps w:val="false"/>
+          <w:smallCaps w:val="false"/>
+          <w:strike w:val="false"/>
+          <w:dstrike w:val="false"/>
+          <w:color w:val="000000"/>
+          <w:spacing w:val="0"/>
+          <w:sz w:val="28"/>
+          <w:szCs w:val="28"/>
+          <w:u w:val="none"/>
+          <w:effect w:val="none"/>
+          <w:lang w:val="en-US" w:eastAsia="zh-CN" w:bidi="ar-SA"/>
+        </w:rPr>
+        <w:t>LIBSVM Data</w:t>
       </w:r>
       <w:r>
         <w:rPr>
           <w:rFonts w:eastAsia="黑体" w:cs="Times New Roman"/>
-          <w:b/>
+          <w:b w:val="false"/>
           <w:bCs/>
-          <w:sz w:val="28"/>
-          <w:szCs w:val="32"/>
-          <w:lang w:val="en-US" w:eastAsia="zh-CN" w:bidi="ar-SA"/>
-        </w:rPr>
-        <w:t>. Experimental steps:</w:t>
+          <w:i w:val="false"/>
+          <w:caps w:val="false"/>
+          <w:smallCaps w:val="false"/>
+          <w:color w:val="000000"/>
+          <w:spacing w:val="0"/>
+          <w:sz w:val="28"/>
+          <w:szCs w:val="28"/>
+          <w:lang w:val="en-US" w:eastAsia="zh-CN" w:bidi="ar-SA"/>
+        </w:rPr>
+        <w:t xml:space="preserve">, including </w:t>
+        <w:tab/>
+        <w:t xml:space="preserve">690 samples and each sample has 14 features. </w:t>
       </w:r>
     </w:p>
     <w:p>
@@ -1093,18 +1106,935 @@
           <w:szCs w:val="32"/>
           <w:lang w:val="en-US" w:eastAsia="zh-CN" w:bidi="ar-SA"/>
         </w:rPr>
-        <w:t>7</w:t>
-      </w:r>
+        <w:t>6. Experimental steps:</w:t>
+      </w:r>
+    </w:p>
+    <w:p>
+      <w:pPr>
+        <w:pStyle w:val="Normal"/>
+        <w:jc w:val="left"/>
+        <w:rPr/>
+      </w:pPr>
+      <w:r>
+        <w:rPr>
+          <w:rStyle w:val="Emphasis"/>
+          <w:rFonts w:eastAsia="Times New Roman" w:cs="Times New Roman"/>
+          <w:b w:val="false"/>
+          <w:bCs/>
+          <w:i/>
+          <w:caps w:val="false"/>
+          <w:smallCaps w:val="false"/>
+          <w:color w:val="000000"/>
+          <w:spacing w:val="0"/>
+          <w:sz w:val="28"/>
+          <w:szCs w:val="28"/>
+          <w:lang w:val="en-US" w:eastAsia="zh-CN" w:bidi="ar-SA"/>
+        </w:rPr>
+        <w:t>Linear Regression and Gradient Descent</w:t>
+      </w:r>
+    </w:p>
+    <w:p>
+      <w:pPr>
+        <w:pStyle w:val="TextBody"/>
+        <w:widowControl/>
+        <w:numPr>
+          <w:ilvl w:val="0"/>
+          <w:numId w:val="2"/>
+        </w:numPr>
+        <w:spacing w:lineRule="atLeast" w:line="405" w:before="0" w:after="150"/>
+        <w:rPr>
+          <w:rFonts w:ascii="Times New Roman" w:hAnsi="Times New Roman" w:eastAsia="Times New Roman"/>
+          <w:color w:val="000000"/>
+          <w:sz w:val="28"/>
+          <w:szCs w:val="28"/>
+        </w:rPr>
+      </w:pPr>
+      <w:r>
+        <w:rPr>
+          <w:rFonts w:eastAsia="Times New Roman"/>
+          <w:b w:val="false"/>
+          <w:i w:val="false"/>
+          <w:caps w:val="false"/>
+          <w:smallCaps w:val="false"/>
+          <w:color w:val="000000"/>
+          <w:spacing w:val="0"/>
+          <w:sz w:val="28"/>
+          <w:szCs w:val="28"/>
+        </w:rPr>
+        <w:tab/>
+        <w:t xml:space="preserve">Load the experiment data. </w:t>
+      </w:r>
+    </w:p>
+    <w:p>
+      <w:pPr>
+        <w:pStyle w:val="TextBody"/>
+        <w:widowControl/>
+        <w:numPr>
+          <w:ilvl w:val="0"/>
+          <w:numId w:val="2"/>
+        </w:numPr>
+        <w:spacing w:lineRule="atLeast" w:line="405" w:before="0" w:after="150"/>
+        <w:rPr>
+          <w:rFonts w:ascii="Times New Roman" w:hAnsi="Times New Roman" w:eastAsia="Times New Roman"/>
+          <w:color w:val="000000"/>
+          <w:sz w:val="28"/>
+          <w:szCs w:val="28"/>
+        </w:rPr>
+      </w:pPr>
+      <w:r>
+        <w:rPr>
+          <w:rFonts w:eastAsia="Times New Roman"/>
+          <w:b w:val="false"/>
+          <w:i w:val="false"/>
+          <w:caps w:val="false"/>
+          <w:smallCaps w:val="false"/>
+          <w:color w:val="000000"/>
+          <w:spacing w:val="0"/>
+          <w:sz w:val="28"/>
+          <w:szCs w:val="28"/>
+        </w:rPr>
+        <w:tab/>
+        <w:t xml:space="preserve">Divide dataset. </w:t>
+      </w:r>
+    </w:p>
+    <w:p>
+      <w:pPr>
+        <w:pStyle w:val="TextBody"/>
+        <w:widowControl/>
+        <w:numPr>
+          <w:ilvl w:val="0"/>
+          <w:numId w:val="2"/>
+        </w:numPr>
+        <w:spacing w:lineRule="atLeast" w:line="405" w:before="0" w:after="150"/>
+        <w:rPr>
+          <w:rFonts w:ascii="Times New Roman" w:hAnsi="Times New Roman"/>
+          <w:b w:val="false"/>
+          <w:b w:val="false"/>
+          <w:i w:val="false"/>
+          <w:i w:val="false"/>
+          <w:caps w:val="false"/>
+          <w:smallCaps w:val="false"/>
+          <w:color w:val="2C3E50"/>
+          <w:spacing w:val="0"/>
+          <w:sz w:val="24"/>
+        </w:rPr>
+      </w:pPr>
+      <w:r>
+        <w:rPr>
+          <w:rFonts w:eastAsia="Times New Roman"/>
+          <w:b w:val="false"/>
+          <w:i w:val="false"/>
+          <w:caps w:val="false"/>
+          <w:smallCaps w:val="false"/>
+          <w:color w:val="000000"/>
+          <w:spacing w:val="0"/>
+          <w:sz w:val="28"/>
+          <w:szCs w:val="28"/>
+        </w:rPr>
+        <w:tab/>
+        <w:t xml:space="preserve">Initialize linear model parameters. </w:t>
+      </w:r>
+    </w:p>
+    <w:p>
+      <w:pPr>
+        <w:pStyle w:val="TextBody"/>
+        <w:widowControl/>
+        <w:numPr>
+          <w:ilvl w:val="0"/>
+          <w:numId w:val="2"/>
+        </w:numPr>
+        <w:spacing w:lineRule="atLeast" w:line="405" w:before="0" w:after="150"/>
+        <w:rPr>
+          <w:rFonts w:ascii="Times New Roman" w:hAnsi="Times New Roman"/>
+          <w:b w:val="false"/>
+          <w:b w:val="false"/>
+          <w:i w:val="false"/>
+          <w:i w:val="false"/>
+          <w:caps w:val="false"/>
+          <w:smallCaps w:val="false"/>
+          <w:color w:val="2C3E50"/>
+          <w:spacing w:val="0"/>
+          <w:sz w:val="24"/>
+        </w:rPr>
+      </w:pPr>
+      <w:r>
+        <w:rPr>
+          <w:rFonts w:eastAsia="Times New Roman"/>
+          <w:b w:val="false"/>
+          <w:i w:val="false"/>
+          <w:caps w:val="false"/>
+          <w:smallCaps w:val="false"/>
+          <w:color w:val="000000"/>
+          <w:spacing w:val="0"/>
+          <w:sz w:val="28"/>
+          <w:szCs w:val="28"/>
+        </w:rPr>
+        <w:tab/>
+        <w:t>Choose loss function and derivation.</w:t>
+      </w:r>
+    </w:p>
+    <w:p>
+      <w:pPr>
+        <w:pStyle w:val="TextBody"/>
+        <w:widowControl/>
+        <w:numPr>
+          <w:ilvl w:val="0"/>
+          <w:numId w:val="2"/>
+        </w:numPr>
+        <w:spacing w:lineRule="atLeast" w:line="405" w:before="0" w:after="150"/>
+        <w:rPr>
+          <w:rFonts w:ascii="Times New Roman" w:hAnsi="Times New Roman"/>
+          <w:b w:val="false"/>
+          <w:b w:val="false"/>
+          <w:i w:val="false"/>
+          <w:i w:val="false"/>
+          <w:caps w:val="false"/>
+          <w:smallCaps w:val="false"/>
+          <w:color w:val="2C3E50"/>
+          <w:spacing w:val="0"/>
+          <w:sz w:val="24"/>
+        </w:rPr>
+      </w:pPr>
+      <w:r>
+        <w:rPr>
+          <w:rFonts w:eastAsia="Times New Roman"/>
+          <w:b w:val="false"/>
+          <w:i w:val="false"/>
+          <w:caps w:val="false"/>
+          <w:smallCaps w:val="false"/>
+          <w:color w:val="000000"/>
+          <w:spacing w:val="0"/>
+          <w:sz w:val="28"/>
+          <w:szCs w:val="28"/>
+        </w:rPr>
+        <w:tab/>
+        <w:t>Calculate gradient toward loss function from all samples.</w:t>
+      </w:r>
+    </w:p>
+    <w:p>
+      <w:pPr>
+        <w:pStyle w:val="TextBody"/>
+        <w:widowControl/>
+        <w:numPr>
+          <w:ilvl w:val="0"/>
+          <w:numId w:val="2"/>
+        </w:numPr>
+        <w:spacing w:lineRule="atLeast" w:line="405" w:before="0" w:after="150"/>
+        <w:rPr>
+          <w:rFonts w:ascii="Times New Roman" w:hAnsi="Times New Roman"/>
+          <w:b w:val="false"/>
+          <w:b w:val="false"/>
+          <w:i w:val="false"/>
+          <w:i w:val="false"/>
+          <w:caps w:val="false"/>
+          <w:smallCaps w:val="false"/>
+          <w:color w:val="2C3E50"/>
+          <w:spacing w:val="0"/>
+          <w:sz w:val="24"/>
+        </w:rPr>
+      </w:pPr>
+      <w:r>
+        <w:rPr>
+          <w:rFonts w:eastAsia="Times New Roman"/>
+          <w:b w:val="false"/>
+          <w:i w:val="false"/>
+          <w:caps w:val="false"/>
+          <w:smallCaps w:val="false"/>
+          <w:color w:val="000000"/>
+          <w:spacing w:val="0"/>
+          <w:sz w:val="28"/>
+          <w:szCs w:val="28"/>
+        </w:rPr>
+        <w:tab/>
+        <w:t>Denote the opposite direction of gradient G</w:t>
+      </w:r>
+      <w:bookmarkStart w:id="0" w:name="MathJax-Element-3-Frame"/>
+      <w:bookmarkEnd w:id="0"/>
+      <w:r>
+        <w:rPr>
+          <w:rFonts w:eastAsia="Times New Roman"/>
+          <w:b w:val="false"/>
+          <w:i w:val="false"/>
+          <w:caps w:val="false"/>
+          <w:smallCaps w:val="false"/>
+          <w:color w:val="000000"/>
+          <w:spacing w:val="0"/>
+          <w:sz w:val="28"/>
+          <w:szCs w:val="28"/>
+        </w:rPr>
+        <w:t xml:space="preserve"> as D.</w:t>
+      </w:r>
+    </w:p>
+    <w:p>
+      <w:pPr>
+        <w:pStyle w:val="TextBody"/>
+        <w:widowControl/>
+        <w:numPr>
+          <w:ilvl w:val="0"/>
+          <w:numId w:val="2"/>
+        </w:numPr>
+        <w:spacing w:lineRule="atLeast" w:line="405" w:before="0" w:after="150"/>
+        <w:rPr>
+          <w:rFonts w:ascii="Times New Roman" w:hAnsi="Times New Roman"/>
+          <w:b w:val="false"/>
+          <w:b w:val="false"/>
+          <w:i w:val="false"/>
+          <w:i w:val="false"/>
+          <w:caps w:val="false"/>
+          <w:smallCaps w:val="false"/>
+          <w:color w:val="2C3E50"/>
+          <w:spacing w:val="0"/>
+          <w:sz w:val="24"/>
+        </w:rPr>
+      </w:pPr>
+      <w:r>
+        <w:rPr>
+          <w:rFonts w:eastAsia="Times New Roman"/>
+          <w:b w:val="false"/>
+          <w:i w:val="false"/>
+          <w:caps w:val="false"/>
+          <w:smallCaps w:val="false"/>
+          <w:color w:val="000000"/>
+          <w:spacing w:val="0"/>
+          <w:sz w:val="28"/>
+          <w:szCs w:val="28"/>
+        </w:rPr>
+        <w:tab/>
+        <w:t>Update model</w:t>
+      </w:r>
+    </w:p>
+    <w:p>
+      <w:pPr>
+        <w:pStyle w:val="TextBody"/>
+        <w:widowControl/>
+        <w:numPr>
+          <w:ilvl w:val="0"/>
+          <w:numId w:val="2"/>
+        </w:numPr>
+        <w:spacing w:lineRule="atLeast" w:line="405" w:before="0" w:after="150"/>
+        <w:rPr>
+          <w:rFonts w:ascii="Times New Roman" w:hAnsi="Times New Roman"/>
+          <w:b w:val="false"/>
+          <w:b w:val="false"/>
+          <w:i w:val="false"/>
+          <w:i w:val="false"/>
+          <w:caps w:val="false"/>
+          <w:smallCaps w:val="false"/>
+          <w:color w:val="2C3E50"/>
+          <w:spacing w:val="0"/>
+          <w:sz w:val="24"/>
+        </w:rPr>
+      </w:pPr>
+      <w:r>
+        <w:rPr>
+          <w:rFonts w:eastAsia="Times New Roman"/>
+          <w:b w:val="false"/>
+          <w:i w:val="false"/>
+          <w:caps w:val="false"/>
+          <w:smallCaps w:val="false"/>
+          <w:color w:val="000000"/>
+          <w:spacing w:val="0"/>
+          <w:sz w:val="28"/>
+          <w:szCs w:val="28"/>
+        </w:rPr>
+        <w:tab/>
+        <w:t>Get the training loss under the training set and test loss by validating under validation set.</w:t>
+      </w:r>
+    </w:p>
+    <w:p>
+      <w:pPr>
+        <w:pStyle w:val="TextBody"/>
+        <w:widowControl/>
+        <w:numPr>
+          <w:ilvl w:val="0"/>
+          <w:numId w:val="2"/>
+        </w:numPr>
+        <w:spacing w:lineRule="atLeast" w:line="405" w:before="0" w:after="150"/>
+        <w:rPr/>
+      </w:pPr>
+      <w:r>
+        <w:rPr>
+          <w:rFonts w:eastAsia="Times New Roman"/>
+          <w:b w:val="false"/>
+          <w:i w:val="false"/>
+          <w:caps w:val="false"/>
+          <w:smallCaps w:val="false"/>
+          <w:color w:val="000000"/>
+          <w:spacing w:val="0"/>
+          <w:sz w:val="28"/>
+          <w:szCs w:val="28"/>
+        </w:rPr>
+        <w:t>Repeat step 5 to 8 for several times, and</w:t>
+      </w:r>
+      <w:r>
+        <w:rPr>
+          <w:rFonts w:eastAsia="Times New Roman"/>
+          <w:b w:val="false"/>
+          <w:bCs w:val="false"/>
+          <w:i w:val="false"/>
+          <w:caps w:val="false"/>
+          <w:smallCaps w:val="false"/>
+          <w:color w:val="000000"/>
+          <w:spacing w:val="0"/>
+          <w:sz w:val="28"/>
+          <w:szCs w:val="28"/>
+        </w:rPr>
+        <w:t xml:space="preserve"> </w:t>
+      </w:r>
+      <w:r>
+        <w:rPr>
+          <w:rStyle w:val="StrongEmphasis"/>
+          <w:rFonts w:eastAsia="Times New Roman"/>
+          <w:b w:val="false"/>
+          <w:bCs w:val="false"/>
+          <w:i w:val="false"/>
+          <w:caps w:val="false"/>
+          <w:smallCaps w:val="false"/>
+          <w:color w:val="000000"/>
+          <w:spacing w:val="0"/>
+          <w:sz w:val="28"/>
+          <w:szCs w:val="28"/>
+        </w:rPr>
+        <w:t>drawing graph of training loss as well as test loss with the number of iterations</w:t>
+      </w:r>
+      <w:r>
+        <w:rPr>
+          <w:rFonts w:eastAsia="Times New Roman"/>
+          <w:b w:val="false"/>
+          <w:bCs w:val="false"/>
+          <w:i w:val="false"/>
+          <w:caps w:val="false"/>
+          <w:smallCaps w:val="false"/>
+          <w:color w:val="000000"/>
+          <w:spacing w:val="0"/>
+          <w:sz w:val="28"/>
+          <w:szCs w:val="28"/>
+        </w:rPr>
+        <w:t>.</w:t>
+      </w:r>
+    </w:p>
+    <w:p>
+      <w:pPr>
+        <w:pStyle w:val="TextBody"/>
+        <w:widowControl/>
+        <w:numPr>
+          <w:ilvl w:val="0"/>
+          <w:numId w:val="0"/>
+        </w:numPr>
+        <w:spacing w:lineRule="atLeast" w:line="405" w:before="0" w:after="150"/>
+        <w:ind w:left="1140" w:hanging="0"/>
+        <w:rPr>
+          <w:rFonts w:ascii="Times New Roman" w:hAnsi="Times New Roman" w:eastAsia="Times New Roman"/>
+          <w:b w:val="false"/>
+          <w:b w:val="false"/>
+          <w:bCs w:val="false"/>
+          <w:i w:val="false"/>
+          <w:i w:val="false"/>
+          <w:caps w:val="false"/>
+          <w:smallCaps w:val="false"/>
+          <w:color w:val="000000"/>
+          <w:spacing w:val="0"/>
+          <w:sz w:val="28"/>
+          <w:szCs w:val="28"/>
+        </w:rPr>
+      </w:pPr>
+      <w:r>
+        <w:rPr>
+          <w:rFonts w:eastAsia="Times New Roman"/>
+          <w:b w:val="false"/>
+          <w:bCs w:val="false"/>
+          <w:i w:val="false"/>
+          <w:caps w:val="false"/>
+          <w:smallCaps w:val="false"/>
+          <w:color w:val="000000"/>
+          <w:spacing w:val="0"/>
+          <w:sz w:val="28"/>
+          <w:szCs w:val="28"/>
+        </w:rPr>
+      </w:r>
+    </w:p>
+    <w:p>
+      <w:pPr>
+        <w:pStyle w:val="TextBody"/>
+        <w:widowControl/>
+        <w:spacing w:before="0" w:after="300"/>
+        <w:ind w:left="0" w:right="0" w:hanging="0"/>
+        <w:rPr/>
+      </w:pPr>
+      <w:r>
+        <w:rPr>
+          <w:rStyle w:val="Emphasis"/>
+          <w:rFonts w:eastAsia="Times New Roman"/>
+          <w:b w:val="false"/>
+          <w:i/>
+          <w:caps w:val="false"/>
+          <w:smallCaps w:val="false"/>
+          <w:color w:val="000000"/>
+          <w:spacing w:val="0"/>
+          <w:sz w:val="28"/>
+          <w:szCs w:val="28"/>
+        </w:rPr>
+        <w:tab/>
+        <w:t>Linear Classification and Gradient Descent</w:t>
+      </w:r>
+    </w:p>
+    <w:p>
+      <w:pPr>
+        <w:pStyle w:val="TextBody"/>
+        <w:widowControl/>
+        <w:numPr>
+          <w:ilvl w:val="0"/>
+          <w:numId w:val="1"/>
+        </w:numPr>
+        <w:tabs>
+          <w:tab w:val="left" w:pos="0" w:leader="none"/>
+        </w:tabs>
+        <w:spacing w:lineRule="atLeast" w:line="405" w:before="0" w:after="150"/>
+        <w:ind w:left="735" w:hanging="0"/>
+        <w:rPr>
+          <w:rFonts w:ascii="Times New Roman" w:hAnsi="Times New Roman" w:eastAsia="Times New Roman"/>
+          <w:color w:val="000000"/>
+          <w:sz w:val="28"/>
+          <w:szCs w:val="28"/>
+        </w:rPr>
+      </w:pPr>
+      <w:r>
+        <w:rPr>
+          <w:rFonts w:eastAsia="Times New Roman"/>
+          <w:b w:val="false"/>
+          <w:i w:val="false"/>
+          <w:caps w:val="false"/>
+          <w:smallCaps w:val="false"/>
+          <w:color w:val="000000"/>
+          <w:spacing w:val="0"/>
+          <w:sz w:val="28"/>
+          <w:szCs w:val="28"/>
+        </w:rPr>
+        <w:tab/>
+        <w:t xml:space="preserve">Load the experiment data. </w:t>
+      </w:r>
+    </w:p>
+    <w:p>
+      <w:pPr>
+        <w:pStyle w:val="TextBody"/>
+        <w:widowControl/>
+        <w:numPr>
+          <w:ilvl w:val="0"/>
+          <w:numId w:val="1"/>
+        </w:numPr>
+        <w:tabs>
+          <w:tab w:val="left" w:pos="0" w:leader="none"/>
+        </w:tabs>
+        <w:spacing w:lineRule="atLeast" w:line="405" w:before="0" w:after="150"/>
+        <w:ind w:left="735" w:hanging="0"/>
+        <w:rPr>
+          <w:rFonts w:ascii="Times New Roman" w:hAnsi="Times New Roman" w:eastAsia="Times New Roman"/>
+          <w:color w:val="000000"/>
+          <w:sz w:val="28"/>
+          <w:szCs w:val="28"/>
+        </w:rPr>
+      </w:pPr>
+      <w:r>
+        <w:rPr>
+          <w:rFonts w:eastAsia="Times New Roman"/>
+          <w:b w:val="false"/>
+          <w:i w:val="false"/>
+          <w:caps w:val="false"/>
+          <w:smallCaps w:val="false"/>
+          <w:color w:val="000000"/>
+          <w:spacing w:val="0"/>
+          <w:sz w:val="28"/>
+          <w:szCs w:val="28"/>
+        </w:rPr>
+        <w:tab/>
+        <w:t xml:space="preserve">Divide dataset. </w:t>
+      </w:r>
+    </w:p>
+    <w:p>
+      <w:pPr>
+        <w:pStyle w:val="TextBody"/>
+        <w:widowControl/>
+        <w:numPr>
+          <w:ilvl w:val="0"/>
+          <w:numId w:val="1"/>
+        </w:numPr>
+        <w:tabs>
+          <w:tab w:val="left" w:pos="0" w:leader="none"/>
+        </w:tabs>
+        <w:spacing w:lineRule="atLeast" w:line="405" w:before="0" w:after="150"/>
+        <w:ind w:left="735" w:hanging="0"/>
+        <w:rPr>
+          <w:rFonts w:ascii="Times New Roman" w:hAnsi="Times New Roman"/>
+          <w:b w:val="false"/>
+          <w:b w:val="false"/>
+          <w:i w:val="false"/>
+          <w:i w:val="false"/>
+          <w:caps w:val="false"/>
+          <w:smallCaps w:val="false"/>
+          <w:color w:val="2C3E50"/>
+          <w:spacing w:val="0"/>
+          <w:sz w:val="24"/>
+        </w:rPr>
+      </w:pPr>
+      <w:r>
+        <w:rPr>
+          <w:rFonts w:eastAsia="Times New Roman"/>
+          <w:b w:val="false"/>
+          <w:i w:val="false"/>
+          <w:caps w:val="false"/>
+          <w:smallCaps w:val="false"/>
+          <w:color w:val="000000"/>
+          <w:spacing w:val="0"/>
+          <w:sz w:val="28"/>
+          <w:szCs w:val="28"/>
+        </w:rPr>
+        <w:tab/>
+        <w:t xml:space="preserve">Initialize SVM model parameters. </w:t>
+      </w:r>
+    </w:p>
+    <w:p>
+      <w:pPr>
+        <w:pStyle w:val="TextBody"/>
+        <w:widowControl/>
+        <w:numPr>
+          <w:ilvl w:val="0"/>
+          <w:numId w:val="1"/>
+        </w:numPr>
+        <w:tabs>
+          <w:tab w:val="left" w:pos="0" w:leader="none"/>
+        </w:tabs>
+        <w:spacing w:lineRule="atLeast" w:line="405" w:before="0" w:after="150"/>
+        <w:ind w:left="735" w:hanging="0"/>
+        <w:rPr>
+          <w:rFonts w:ascii="Times New Roman" w:hAnsi="Times New Roman"/>
+          <w:b w:val="false"/>
+          <w:b w:val="false"/>
+          <w:i w:val="false"/>
+          <w:i w:val="false"/>
+          <w:caps w:val="false"/>
+          <w:smallCaps w:val="false"/>
+          <w:color w:val="2C3E50"/>
+          <w:spacing w:val="0"/>
+          <w:sz w:val="24"/>
+        </w:rPr>
+      </w:pPr>
+      <w:r>
+        <w:rPr>
+          <w:rFonts w:eastAsia="Times New Roman"/>
+          <w:b w:val="false"/>
+          <w:i w:val="false"/>
+          <w:caps w:val="false"/>
+          <w:smallCaps w:val="false"/>
+          <w:color w:val="000000"/>
+          <w:spacing w:val="0"/>
+          <w:sz w:val="28"/>
+          <w:szCs w:val="28"/>
+        </w:rPr>
+        <w:tab/>
+        <w:t>Choose loss function and derivation.</w:t>
+      </w:r>
+    </w:p>
+    <w:p>
+      <w:pPr>
+        <w:pStyle w:val="TextBody"/>
+        <w:widowControl/>
+        <w:numPr>
+          <w:ilvl w:val="0"/>
+          <w:numId w:val="1"/>
+        </w:numPr>
+        <w:tabs>
+          <w:tab w:val="left" w:pos="0" w:leader="none"/>
+        </w:tabs>
+        <w:spacing w:lineRule="atLeast" w:line="405" w:before="0" w:after="150"/>
+        <w:ind w:left="735" w:hanging="0"/>
+        <w:rPr>
+          <w:rFonts w:ascii="Times New Roman" w:hAnsi="Times New Roman"/>
+          <w:b w:val="false"/>
+          <w:b w:val="false"/>
+          <w:i w:val="false"/>
+          <w:i w:val="false"/>
+          <w:caps w:val="false"/>
+          <w:smallCaps w:val="false"/>
+          <w:color w:val="2C3E50"/>
+          <w:spacing w:val="0"/>
+          <w:sz w:val="24"/>
+        </w:rPr>
+      </w:pPr>
+      <w:r>
+        <w:rPr>
+          <w:rFonts w:eastAsia="Times New Roman"/>
+          <w:b w:val="false"/>
+          <w:i w:val="false"/>
+          <w:caps w:val="false"/>
+          <w:smallCaps w:val="false"/>
+          <w:color w:val="000000"/>
+          <w:spacing w:val="0"/>
+          <w:sz w:val="28"/>
+          <w:szCs w:val="28"/>
+        </w:rPr>
+        <w:tab/>
+        <w:t>Calculate gradient toward loss function from all samples.</w:t>
+      </w:r>
+    </w:p>
+    <w:p>
+      <w:pPr>
+        <w:pStyle w:val="TextBody"/>
+        <w:widowControl/>
+        <w:numPr>
+          <w:ilvl w:val="0"/>
+          <w:numId w:val="1"/>
+        </w:numPr>
+        <w:tabs>
+          <w:tab w:val="left" w:pos="0" w:leader="none"/>
+        </w:tabs>
+        <w:spacing w:lineRule="atLeast" w:line="405" w:before="0" w:after="150"/>
+        <w:ind w:left="735" w:hanging="0"/>
+        <w:rPr>
+          <w:rFonts w:ascii="Times New Roman" w:hAnsi="Times New Roman"/>
+          <w:b w:val="false"/>
+          <w:b w:val="false"/>
+          <w:i w:val="false"/>
+          <w:i w:val="false"/>
+          <w:caps w:val="false"/>
+          <w:smallCaps w:val="false"/>
+          <w:color w:val="2C3E50"/>
+          <w:spacing w:val="0"/>
+          <w:sz w:val="24"/>
+        </w:rPr>
+      </w:pPr>
+      <w:r>
+        <w:rPr>
+          <w:rFonts w:eastAsia="Times New Roman"/>
+          <w:b w:val="false"/>
+          <w:i w:val="false"/>
+          <w:caps w:val="false"/>
+          <w:smallCaps w:val="false"/>
+          <w:color w:val="000000"/>
+          <w:spacing w:val="0"/>
+          <w:sz w:val="28"/>
+          <w:szCs w:val="28"/>
+        </w:rPr>
+        <w:tab/>
+        <w:t>Denote the opposite direction of gradient G</w:t>
+      </w:r>
+      <w:bookmarkStart w:id="1" w:name="MathJax-Element-3-Frame1"/>
+      <w:bookmarkEnd w:id="1"/>
+      <w:r>
+        <w:rPr>
+          <w:rFonts w:eastAsia="Times New Roman"/>
+          <w:b w:val="false"/>
+          <w:i w:val="false"/>
+          <w:caps w:val="false"/>
+          <w:smallCaps w:val="false"/>
+          <w:color w:val="000000"/>
+          <w:spacing w:val="0"/>
+          <w:sz w:val="28"/>
+          <w:szCs w:val="28"/>
+        </w:rPr>
+        <w:t xml:space="preserve"> as D.</w:t>
+      </w:r>
+    </w:p>
+    <w:p>
+      <w:pPr>
+        <w:pStyle w:val="TextBody"/>
+        <w:widowControl/>
+        <w:numPr>
+          <w:ilvl w:val="0"/>
+          <w:numId w:val="1"/>
+        </w:numPr>
+        <w:tabs>
+          <w:tab w:val="left" w:pos="0" w:leader="none"/>
+        </w:tabs>
+        <w:spacing w:lineRule="atLeast" w:line="405" w:before="0" w:after="150"/>
+        <w:ind w:left="735" w:hanging="0"/>
+        <w:rPr>
+          <w:rFonts w:ascii="Times New Roman" w:hAnsi="Times New Roman"/>
+          <w:b w:val="false"/>
+          <w:b w:val="false"/>
+          <w:i w:val="false"/>
+          <w:i w:val="false"/>
+          <w:caps w:val="false"/>
+          <w:smallCaps w:val="false"/>
+          <w:color w:val="2C3E50"/>
+          <w:spacing w:val="0"/>
+          <w:sz w:val="24"/>
+        </w:rPr>
+      </w:pPr>
+      <w:r>
+        <w:rPr>
+          <w:rFonts w:eastAsia="Times New Roman"/>
+          <w:b w:val="false"/>
+          <w:i w:val="false"/>
+          <w:caps w:val="false"/>
+          <w:smallCaps w:val="false"/>
+          <w:color w:val="000000"/>
+          <w:spacing w:val="0"/>
+          <w:sz w:val="28"/>
+          <w:szCs w:val="28"/>
+        </w:rPr>
+        <w:tab/>
+        <w:t>Update model</w:t>
+      </w:r>
+    </w:p>
+    <w:p>
+      <w:pPr>
+        <w:pStyle w:val="TextBody"/>
+        <w:widowControl/>
+        <w:numPr>
+          <w:ilvl w:val="0"/>
+          <w:numId w:val="1"/>
+        </w:numPr>
+        <w:tabs>
+          <w:tab w:val="left" w:pos="0" w:leader="none"/>
+        </w:tabs>
+        <w:spacing w:lineRule="atLeast" w:line="405" w:before="0" w:after="150"/>
+        <w:ind w:left="735" w:hanging="0"/>
+        <w:rPr>
+          <w:rFonts w:ascii="Times New Roman" w:hAnsi="Times New Roman"/>
+          <w:b w:val="false"/>
+          <w:b w:val="false"/>
+          <w:i w:val="false"/>
+          <w:i w:val="false"/>
+          <w:caps w:val="false"/>
+          <w:smallCaps w:val="false"/>
+          <w:color w:val="2C3E50"/>
+          <w:spacing w:val="0"/>
+          <w:sz w:val="24"/>
+        </w:rPr>
+      </w:pPr>
+      <w:r>
+        <w:rPr>
+          <w:rFonts w:eastAsia="Times New Roman"/>
+          <w:b w:val="false"/>
+          <w:i w:val="false"/>
+          <w:caps w:val="false"/>
+          <w:smallCaps w:val="false"/>
+          <w:color w:val="000000"/>
+          <w:spacing w:val="0"/>
+          <w:sz w:val="28"/>
+          <w:szCs w:val="28"/>
+        </w:rPr>
+        <w:tab/>
+        <w:t>Select the appropriate threshold, mark the sample whose predict scores greater than the threshold as positive, on the contrary as negative. Get the training loss under the training set and test loss by validating under validation set.</w:t>
+      </w:r>
+    </w:p>
+    <w:p>
+      <w:pPr>
+        <w:pStyle w:val="TextBody"/>
+        <w:widowControl/>
+        <w:numPr>
+          <w:ilvl w:val="0"/>
+          <w:numId w:val="1"/>
+        </w:numPr>
+        <w:tabs>
+          <w:tab w:val="left" w:pos="0" w:leader="none"/>
+        </w:tabs>
+        <w:spacing w:lineRule="atLeast" w:line="405" w:before="0" w:after="150"/>
+        <w:ind w:left="735" w:hanging="0"/>
+        <w:rPr/>
+      </w:pPr>
+      <w:r>
+        <w:rPr>
+          <w:rFonts w:ascii="Times New Roman" w:hAnsi="Times New Roman" w:eastAsia="Times New Roman"/>
+          <w:b w:val="false"/>
+          <w:bCs w:val="false"/>
+          <w:i w:val="false"/>
+          <w:caps w:val="false"/>
+          <w:smallCaps w:val="false"/>
+          <w:color w:val="000000"/>
+          <w:spacing w:val="0"/>
+          <w:sz w:val="28"/>
+          <w:szCs w:val="28"/>
+        </w:rPr>
+        <w:t xml:space="preserve">    </w:t>
+      </w:r>
+      <w:r>
+        <w:rPr>
+          <w:rFonts w:eastAsia="Times New Roman"/>
+          <w:b w:val="false"/>
+          <w:bCs w:val="false"/>
+          <w:i w:val="false"/>
+          <w:caps w:val="false"/>
+          <w:smallCaps w:val="false"/>
+          <w:color w:val="000000"/>
+          <w:spacing w:val="0"/>
+          <w:sz w:val="28"/>
+          <w:szCs w:val="28"/>
+        </w:rPr>
+        <w:t xml:space="preserve">Repeat step 5 to 8 for several times, and </w:t>
+      </w:r>
+      <w:r>
+        <w:rPr>
+          <w:rStyle w:val="StrongEmphasis"/>
+          <w:rFonts w:eastAsia="Times New Roman"/>
+          <w:b w:val="false"/>
+          <w:bCs w:val="false"/>
+          <w:i w:val="false"/>
+          <w:caps w:val="false"/>
+          <w:smallCaps w:val="false"/>
+          <w:color w:val="000000"/>
+          <w:spacing w:val="0"/>
+          <w:sz w:val="28"/>
+          <w:szCs w:val="28"/>
+        </w:rPr>
+        <w:t>drawing graph of training loss as well as test loss with the number of iterations</w:t>
+      </w:r>
+      <w:r>
+        <w:rPr>
+          <w:rFonts w:eastAsia="Times New Roman"/>
+          <w:b w:val="false"/>
+          <w:bCs w:val="false"/>
+          <w:i w:val="false"/>
+          <w:caps w:val="false"/>
+          <w:smallCaps w:val="false"/>
+          <w:color w:val="000000"/>
+          <w:spacing w:val="0"/>
+          <w:sz w:val="28"/>
+          <w:szCs w:val="28"/>
+        </w:rPr>
+        <w:t>.</w:t>
+      </w:r>
+    </w:p>
+    <w:p>
+      <w:pPr>
+        <w:pStyle w:val="TextBody"/>
+        <w:widowControl/>
+        <w:numPr>
+          <w:ilvl w:val="0"/>
+          <w:numId w:val="0"/>
+        </w:numPr>
+        <w:spacing w:lineRule="atLeast" w:line="405" w:before="0" w:after="150"/>
+        <w:ind w:left="735" w:hanging="0"/>
+        <w:rPr>
+          <w:rFonts w:ascii="Times New Roman" w:hAnsi="Times New Roman" w:eastAsia="黑体" w:cs="Times New Roman"/>
+          <w:b/>
+          <w:b/>
+          <w:bCs/>
+          <w:i w:val="false"/>
+          <w:i w:val="false"/>
+          <w:caps w:val="false"/>
+          <w:smallCaps w:val="false"/>
+          <w:color w:val="2C3E50"/>
+          <w:spacing w:val="0"/>
+          <w:sz w:val="28"/>
+          <w:szCs w:val="32"/>
+          <w:lang w:val="en-US" w:eastAsia="zh-CN" w:bidi="ar-SA"/>
+        </w:rPr>
+      </w:pPr>
       <w:r>
         <w:rPr>
           <w:rFonts w:eastAsia="黑体" w:cs="Times New Roman"/>
           <w:b/>
           <w:bCs/>
-          <w:sz w:val="28"/>
-          <w:szCs w:val="32"/>
-          <w:lang w:val="en-US" w:eastAsia="zh-CN" w:bidi="ar-SA"/>
-        </w:rPr>
-        <w:t>. Code:</w:t>
+          <w:i w:val="false"/>
+          <w:caps w:val="false"/>
+          <w:smallCaps w:val="false"/>
+          <w:color w:val="2C3E50"/>
+          <w:spacing w:val="0"/>
+          <w:sz w:val="28"/>
+          <w:szCs w:val="32"/>
+          <w:lang w:val="en-US" w:eastAsia="zh-CN" w:bidi="ar-SA"/>
+        </w:rPr>
       </w:r>
     </w:p>
     <w:p>
@@ -1116,6 +2046,1395 @@
       <w:r>
         <w:rPr>
           <w:rFonts w:eastAsia="黑体" w:cs="Times New Roman"/>
+          <w:b/>
+          <w:bCs/>
+          <w:sz w:val="28"/>
+          <w:szCs w:val="32"/>
+          <w:lang w:val="en-US" w:eastAsia="zh-CN" w:bidi="ar-SA"/>
+        </w:rPr>
+        <w:t>7. Code:</w:t>
+      </w:r>
+    </w:p>
+    <w:p>
+      <w:pPr>
+        <w:pStyle w:val="Normal"/>
+        <w:jc w:val="left"/>
+        <w:rPr/>
+      </w:pPr>
+      <w:bookmarkStart w:id="2" w:name="notebook_name"/>
+      <w:bookmarkStart w:id="3" w:name="__DdeLink__156_282704007"/>
+      <w:bookmarkEnd w:id="2"/>
+      <w:bookmarkEnd w:id="3"/>
+      <w:r>
+        <w:rPr>
+          <w:rFonts w:eastAsia="黑体" w:cs="Times New Roman" w:ascii="Helvetica Neue;Helvetica;Arial;sans-serif" w:hAnsi="Helvetica Neue;Helvetica;Arial;sans-serif"/>
+          <w:b w:val="false"/>
+          <w:bCs/>
+          <w:i w:val="false"/>
+          <w:caps w:val="false"/>
+          <w:smallCaps w:val="false"/>
+          <w:color w:val="000000"/>
+          <w:spacing w:val="0"/>
+          <w:sz w:val="29"/>
+          <w:szCs w:val="32"/>
+          <w:highlight w:val="white"/>
+          <w:lang w:val="en-US" w:eastAsia="zh-CN" w:bidi="ar-SA"/>
+        </w:rPr>
+        <w:t>ClassificationExperiment.ipynb:</w:t>
+      </w:r>
+    </w:p>
+    <w:p>
+      <w:pPr>
+        <w:pStyle w:val="Normal"/>
+        <w:jc w:val="left"/>
+        <w:rPr/>
+      </w:pPr>
+      <w:r>
+        <w:rPr/>
+        <w:t>import numpy as np</w:t>
+      </w:r>
+    </w:p>
+    <w:p>
+      <w:pPr>
+        <w:pStyle w:val="Normal"/>
+        <w:jc w:val="left"/>
+        <w:rPr/>
+      </w:pPr>
+      <w:r>
+        <w:rPr/>
+        <w:t>import matplotlib.pyplot as plt</w:t>
+      </w:r>
+    </w:p>
+    <w:p>
+      <w:pPr>
+        <w:pStyle w:val="Normal"/>
+        <w:jc w:val="left"/>
+        <w:rPr/>
+      </w:pPr>
+      <w:r>
+        <w:rPr/>
+        <w:t>import sklearn.datasets as sd</w:t>
+      </w:r>
+    </w:p>
+    <w:p>
+      <w:pPr>
+        <w:pStyle w:val="Normal"/>
+        <w:jc w:val="left"/>
+        <w:rPr/>
+      </w:pPr>
+      <w:r>
+        <w:rPr/>
+        <w:t>from sklearn.model_selection import train_test_split</w:t>
+      </w:r>
+    </w:p>
+    <w:p>
+      <w:pPr>
+        <w:pStyle w:val="Normal"/>
+        <w:jc w:val="left"/>
+        <w:rPr/>
+      </w:pPr>
+      <w:r>
+        <w:rPr/>
+      </w:r>
+    </w:p>
+    <w:p>
+      <w:pPr>
+        <w:pStyle w:val="Normal"/>
+        <w:jc w:val="left"/>
+        <w:rPr/>
+      </w:pPr>
+      <w:r>
+        <w:rPr/>
+        <w:t>def getLoss(w,x,y):</w:t>
+      </w:r>
+    </w:p>
+    <w:p>
+      <w:pPr>
+        <w:pStyle w:val="Normal"/>
+        <w:jc w:val="left"/>
+        <w:rPr/>
+      </w:pPr>
+      <w:r>
+        <w:rPr/>
+        <w:t xml:space="preserve">    </w:t>
+      </w:r>
+      <w:r>
+        <w:rPr/>
+        <w:t>loss = 0</w:t>
+      </w:r>
+    </w:p>
+    <w:p>
+      <w:pPr>
+        <w:pStyle w:val="Normal"/>
+        <w:jc w:val="left"/>
+        <w:rPr/>
+      </w:pPr>
+      <w:r>
+        <w:rPr/>
+        <w:t xml:space="preserve">    </w:t>
+      </w:r>
+      <w:r>
+        <w:rPr/>
+        <w:t>m = x.shape[0]</w:t>
+      </w:r>
+    </w:p>
+    <w:p>
+      <w:pPr>
+        <w:pStyle w:val="Normal"/>
+        <w:jc w:val="left"/>
+        <w:rPr/>
+      </w:pPr>
+      <w:r>
+        <w:rPr/>
+        <w:t xml:space="preserve">    </w:t>
+      </w:r>
+      <w:r>
+        <w:rPr/>
+        <w:t>for i in range(m):</w:t>
+      </w:r>
+    </w:p>
+    <w:p>
+      <w:pPr>
+        <w:pStyle w:val="Normal"/>
+        <w:jc w:val="left"/>
+        <w:rPr/>
+      </w:pPr>
+      <w:r>
+        <w:rPr/>
+        <w:t xml:space="preserve">        </w:t>
+      </w:r>
+      <w:r>
+        <w:rPr/>
+        <w:t>xi = np.column_stack(([1],x.getrow(i).toarray()))</w:t>
+      </w:r>
+    </w:p>
+    <w:p>
+      <w:pPr>
+        <w:pStyle w:val="Normal"/>
+        <w:jc w:val="left"/>
+        <w:rPr/>
+      </w:pPr>
+      <w:r>
+        <w:rPr/>
+        <w:t xml:space="preserve">        </w:t>
+      </w:r>
+      <w:r>
+        <w:rPr/>
+        <w:t>hi = xi.dot(w)</w:t>
+      </w:r>
+    </w:p>
+    <w:p>
+      <w:pPr>
+        <w:pStyle w:val="Normal"/>
+        <w:jc w:val="left"/>
+        <w:rPr/>
+      </w:pPr>
+      <w:r>
+        <w:rPr/>
+        <w:t xml:space="preserve">        </w:t>
+      </w:r>
+      <w:r>
+        <w:rPr/>
+        <w:t>loss += (hi - y[i])*(hi - y[i])/2</w:t>
+      </w:r>
+    </w:p>
+    <w:p>
+      <w:pPr>
+        <w:pStyle w:val="Normal"/>
+        <w:jc w:val="left"/>
+        <w:rPr/>
+      </w:pPr>
+      <w:r>
+        <w:rPr/>
+        <w:t xml:space="preserve">    </w:t>
+      </w:r>
+      <w:r>
+        <w:rPr/>
+        <w:t>return loss[0][0]</w:t>
+      </w:r>
+    </w:p>
+    <w:p>
+      <w:pPr>
+        <w:pStyle w:val="Normal"/>
+        <w:jc w:val="left"/>
+        <w:rPr/>
+      </w:pPr>
+      <w:r>
+        <w:rPr/>
+      </w:r>
+    </w:p>
+    <w:p>
+      <w:pPr>
+        <w:pStyle w:val="Normal"/>
+        <w:jc w:val="left"/>
+        <w:rPr/>
+      </w:pPr>
+      <w:r>
+        <w:rPr/>
+        <w:t>def updateWeight(w,x,y):</w:t>
+      </w:r>
+    </w:p>
+    <w:p>
+      <w:pPr>
+        <w:pStyle w:val="Normal"/>
+        <w:jc w:val="left"/>
+        <w:rPr/>
+      </w:pPr>
+      <w:r>
+        <w:rPr/>
+        <w:t xml:space="preserve">    </w:t>
+      </w:r>
+      <w:r>
+        <w:rPr/>
+        <w:t>m = x.shape[0]</w:t>
+      </w:r>
+    </w:p>
+    <w:p>
+      <w:pPr>
+        <w:pStyle w:val="Normal"/>
+        <w:jc w:val="left"/>
+        <w:rPr/>
+      </w:pPr>
+      <w:r>
+        <w:rPr/>
+        <w:t xml:space="preserve">    </w:t>
+      </w:r>
+      <w:r>
+        <w:rPr/>
+        <w:t>n = x.shape[1] + 1</w:t>
+      </w:r>
+    </w:p>
+    <w:p>
+      <w:pPr>
+        <w:pStyle w:val="Normal"/>
+        <w:jc w:val="left"/>
+        <w:rPr/>
+      </w:pPr>
+      <w:r>
+        <w:rPr/>
+        <w:t xml:space="preserve">    </w:t>
+      </w:r>
+      <w:r>
+        <w:rPr/>
+        <w:t>tempw = np.zeros((n,1))</w:t>
+      </w:r>
+    </w:p>
+    <w:p>
+      <w:pPr>
+        <w:pStyle w:val="Normal"/>
+        <w:jc w:val="left"/>
+        <w:rPr/>
+      </w:pPr>
+      <w:r>
+        <w:rPr/>
+        <w:t xml:space="preserve">    </w:t>
+      </w:r>
+      <w:r>
+        <w:rPr/>
+        <w:t>for j in range(n):</w:t>
+      </w:r>
+    </w:p>
+    <w:p>
+      <w:pPr>
+        <w:pStyle w:val="Normal"/>
+        <w:jc w:val="left"/>
+        <w:rPr/>
+      </w:pPr>
+      <w:r>
+        <w:rPr/>
+        <w:t xml:space="preserve">        </w:t>
+      </w:r>
+      <w:r>
+        <w:rPr/>
+        <w:t>gradient = 0</w:t>
+      </w:r>
+    </w:p>
+    <w:p>
+      <w:pPr>
+        <w:pStyle w:val="Normal"/>
+        <w:jc w:val="left"/>
+        <w:rPr/>
+      </w:pPr>
+      <w:r>
+        <w:rPr/>
+        <w:t xml:space="preserve">        </w:t>
+      </w:r>
+      <w:r>
+        <w:rPr/>
+        <w:t>for i in range(m):</w:t>
+      </w:r>
+    </w:p>
+    <w:p>
+      <w:pPr>
+        <w:pStyle w:val="Normal"/>
+        <w:jc w:val="left"/>
+        <w:rPr/>
+      </w:pPr>
+      <w:r>
+        <w:rPr/>
+        <w:t xml:space="preserve">            </w:t>
+      </w:r>
+      <w:r>
+        <w:rPr/>
+        <w:t>xi = np.column_stack(([1],x.getrow(i).toarray()))</w:t>
+      </w:r>
+    </w:p>
+    <w:p>
+      <w:pPr>
+        <w:pStyle w:val="Normal"/>
+        <w:jc w:val="left"/>
+        <w:rPr/>
+      </w:pPr>
+      <w:r>
+        <w:rPr/>
+        <w:t xml:space="preserve">            </w:t>
+      </w:r>
+      <w:r>
+        <w:rPr/>
+        <w:t>hi = xi.dot(w)</w:t>
+      </w:r>
+    </w:p>
+    <w:p>
+      <w:pPr>
+        <w:pStyle w:val="Normal"/>
+        <w:jc w:val="left"/>
+        <w:rPr/>
+      </w:pPr>
+      <w:r>
+        <w:rPr/>
+        <w:t xml:space="preserve">            </w:t>
+      </w:r>
+      <w:r>
+        <w:rPr/>
+        <w:t>gradient += (hi - y[i])*xi[0][j]</w:t>
+      </w:r>
+    </w:p>
+    <w:p>
+      <w:pPr>
+        <w:pStyle w:val="Normal"/>
+        <w:jc w:val="left"/>
+        <w:rPr/>
+      </w:pPr>
+      <w:r>
+        <w:rPr/>
+        <w:t xml:space="preserve">        </w:t>
+      </w:r>
+      <w:r>
+        <w:rPr/>
+        <w:t>gradient /= m</w:t>
+      </w:r>
+    </w:p>
+    <w:p>
+      <w:pPr>
+        <w:pStyle w:val="Normal"/>
+        <w:jc w:val="left"/>
+        <w:rPr/>
+      </w:pPr>
+      <w:r>
+        <w:rPr/>
+        <w:t xml:space="preserve">        </w:t>
+      </w:r>
+      <w:r>
+        <w:rPr/>
+        <w:t>tempw[j][0] = w[j][0] - alpha*gradient</w:t>
+      </w:r>
+    </w:p>
+    <w:p>
+      <w:pPr>
+        <w:pStyle w:val="Normal"/>
+        <w:jc w:val="left"/>
+        <w:rPr/>
+      </w:pPr>
+      <w:r>
+        <w:rPr/>
+        <w:t xml:space="preserve">    </w:t>
+      </w:r>
+      <w:r>
+        <w:rPr/>
+        <w:t>return tempw</w:t>
+      </w:r>
+    </w:p>
+    <w:p>
+      <w:pPr>
+        <w:pStyle w:val="Normal"/>
+        <w:jc w:val="left"/>
+        <w:rPr/>
+      </w:pPr>
+      <w:r>
+        <w:rPr/>
+      </w:r>
+    </w:p>
+    <w:p>
+      <w:pPr>
+        <w:pStyle w:val="Normal"/>
+        <w:jc w:val="left"/>
+        <w:rPr/>
+      </w:pPr>
+      <w:r>
+        <w:rPr/>
+        <w:t>data = sd.load_svmlight_file('housing_scale')</w:t>
+      </w:r>
+    </w:p>
+    <w:p>
+      <w:pPr>
+        <w:pStyle w:val="Normal"/>
+        <w:jc w:val="left"/>
+        <w:rPr/>
+      </w:pPr>
+      <w:r>
+        <w:rPr/>
+        <w:t>X,y = data[0],data[1]</w:t>
+      </w:r>
+    </w:p>
+    <w:p>
+      <w:pPr>
+        <w:pStyle w:val="Normal"/>
+        <w:jc w:val="left"/>
+        <w:rPr/>
+      </w:pPr>
+      <w:r>
+        <w:rPr/>
+        <w:t>X_train, X_test, y_train, y_test = train_test_split(X, y, test_size=0.33, random_state=30)</w:t>
+      </w:r>
+    </w:p>
+    <w:p>
+      <w:pPr>
+        <w:pStyle w:val="Normal"/>
+        <w:jc w:val="left"/>
+        <w:rPr/>
+      </w:pPr>
+      <w:r>
+        <w:rPr/>
+        <w:t>alpha = 0.2</w:t>
+      </w:r>
+    </w:p>
+    <w:p>
+      <w:pPr>
+        <w:pStyle w:val="Normal"/>
+        <w:jc w:val="left"/>
+        <w:rPr/>
+      </w:pPr>
+      <w:r>
+        <w:rPr/>
+        <w:t>w = np.zeros((X.shape[1] + 1,1))</w:t>
+      </w:r>
+    </w:p>
+    <w:p>
+      <w:pPr>
+        <w:pStyle w:val="Normal"/>
+        <w:jc w:val="left"/>
+        <w:rPr/>
+      </w:pPr>
+      <w:r>
+        <w:rPr/>
+        <w:t>times = 30</w:t>
+      </w:r>
+    </w:p>
+    <w:p>
+      <w:pPr>
+        <w:pStyle w:val="Normal"/>
+        <w:jc w:val="left"/>
+        <w:rPr/>
+      </w:pPr>
+      <w:r>
+        <w:rPr/>
+        <w:t>trainLossList = []</w:t>
+      </w:r>
+    </w:p>
+    <w:p>
+      <w:pPr>
+        <w:pStyle w:val="Normal"/>
+        <w:jc w:val="left"/>
+        <w:rPr/>
+      </w:pPr>
+      <w:r>
+        <w:rPr/>
+        <w:t>testLossList = []</w:t>
+      </w:r>
+    </w:p>
+    <w:p>
+      <w:pPr>
+        <w:pStyle w:val="Normal"/>
+        <w:jc w:val="left"/>
+        <w:rPr/>
+      </w:pPr>
+      <w:r>
+        <w:rPr/>
+        <w:t>for t in range(times):</w:t>
+      </w:r>
+    </w:p>
+    <w:p>
+      <w:pPr>
+        <w:pStyle w:val="Normal"/>
+        <w:jc w:val="left"/>
+        <w:rPr/>
+      </w:pPr>
+      <w:r>
+        <w:rPr/>
+        <w:t xml:space="preserve">    </w:t>
+      </w:r>
+      <w:r>
+        <w:rPr/>
+        <w:t>w = updateWeight(w, X_train, y_train)</w:t>
+      </w:r>
+    </w:p>
+    <w:p>
+      <w:pPr>
+        <w:pStyle w:val="Normal"/>
+        <w:jc w:val="left"/>
+        <w:rPr/>
+      </w:pPr>
+      <w:r>
+        <w:rPr/>
+        <w:t xml:space="preserve">    </w:t>
+      </w:r>
+      <w:r>
+        <w:rPr/>
+        <w:t>trainLossList.append(getLoss(w, X_train, y_train))</w:t>
+      </w:r>
+    </w:p>
+    <w:p>
+      <w:pPr>
+        <w:pStyle w:val="Normal"/>
+        <w:jc w:val="left"/>
+        <w:rPr/>
+      </w:pPr>
+      <w:r>
+        <w:rPr/>
+        <w:t xml:space="preserve">    </w:t>
+      </w:r>
+      <w:r>
+        <w:rPr/>
+        <w:t>testLossList.append(getLoss(w, X_test, y_test))</w:t>
+      </w:r>
+    </w:p>
+    <w:p>
+      <w:pPr>
+        <w:pStyle w:val="Normal"/>
+        <w:jc w:val="left"/>
+        <w:rPr/>
+      </w:pPr>
+      <w:r>
+        <w:rPr/>
+      </w:r>
+    </w:p>
+    <w:p>
+      <w:pPr>
+        <w:pStyle w:val="Normal"/>
+        <w:jc w:val="left"/>
+        <w:rPr/>
+      </w:pPr>
+      <w:r>
+        <w:rPr/>
+        <w:t>time = np.arange(times)</w:t>
+      </w:r>
+    </w:p>
+    <w:p>
+      <w:pPr>
+        <w:pStyle w:val="Normal"/>
+        <w:jc w:val="left"/>
+        <w:rPr/>
+      </w:pPr>
+      <w:r>
+        <w:rPr/>
+        <w:t>plt.plot(time, trainLossList, label='train')</w:t>
+      </w:r>
+    </w:p>
+    <w:p>
+      <w:pPr>
+        <w:pStyle w:val="Normal"/>
+        <w:jc w:val="left"/>
+        <w:rPr/>
+      </w:pPr>
+      <w:r>
+        <w:rPr/>
+        <w:t>plt.plot(time, testLossList, label='test')</w:t>
+      </w:r>
+    </w:p>
+    <w:p>
+      <w:pPr>
+        <w:pStyle w:val="Normal"/>
+        <w:jc w:val="left"/>
+        <w:rPr/>
+      </w:pPr>
+      <w:r>
+        <w:rPr/>
+        <w:t>plt.show()</w:t>
+      </w:r>
+    </w:p>
+    <w:p>
+      <w:pPr>
+        <w:pStyle w:val="Normal"/>
+        <w:jc w:val="left"/>
+        <w:rPr/>
+      </w:pPr>
+      <w:r>
+        <w:rPr/>
+      </w:r>
+    </w:p>
+    <w:p>
+      <w:pPr>
+        <w:pStyle w:val="Normal"/>
+        <w:jc w:val="left"/>
+        <w:rPr/>
+      </w:pPr>
+      <w:r>
+        <w:rPr>
+          <w:rFonts w:eastAsia="黑体" w:cs="Times New Roman" w:ascii="Helvetica Neue;Helvetica;Arial;sans-serif" w:hAnsi="Helvetica Neue;Helvetica;Arial;sans-serif"/>
+          <w:b w:val="false"/>
+          <w:bCs/>
+          <w:i w:val="false"/>
+          <w:caps w:val="false"/>
+          <w:smallCaps w:val="false"/>
+          <w:color w:val="000000"/>
+          <w:spacing w:val="0"/>
+          <w:sz w:val="29"/>
+          <w:szCs w:val="32"/>
+          <w:highlight w:val="white"/>
+          <w:lang w:val="en-US" w:eastAsia="zh-CN" w:bidi="ar-SA"/>
+        </w:rPr>
+        <w:t>RegresstionExperiment.ipynb:</w:t>
+      </w:r>
+    </w:p>
+    <w:p>
+      <w:pPr>
+        <w:pStyle w:val="Normal"/>
+        <w:jc w:val="left"/>
+        <w:rPr/>
+      </w:pPr>
+      <w:r>
+        <w:rPr/>
+        <w:t>import numpy as np</w:t>
+      </w:r>
+    </w:p>
+    <w:p>
+      <w:pPr>
+        <w:pStyle w:val="Normal"/>
+        <w:jc w:val="left"/>
+        <w:rPr/>
+      </w:pPr>
+      <w:r>
+        <w:rPr/>
+        <w:t>import matplotlib.pyplot as plt</w:t>
+      </w:r>
+    </w:p>
+    <w:p>
+      <w:pPr>
+        <w:pStyle w:val="Normal"/>
+        <w:jc w:val="left"/>
+        <w:rPr/>
+      </w:pPr>
+      <w:r>
+        <w:rPr/>
+        <w:t>import sklearn.datasets as sd</w:t>
+      </w:r>
+    </w:p>
+    <w:p>
+      <w:pPr>
+        <w:pStyle w:val="Normal"/>
+        <w:jc w:val="left"/>
+        <w:rPr/>
+      </w:pPr>
+      <w:r>
+        <w:rPr/>
+        <w:t>from sklearn.model_selection import train_test_split</w:t>
+      </w:r>
+    </w:p>
+    <w:p>
+      <w:pPr>
+        <w:pStyle w:val="Normal"/>
+        <w:jc w:val="left"/>
+        <w:rPr/>
+      </w:pPr>
+      <w:r>
+        <w:rPr/>
+      </w:r>
+    </w:p>
+    <w:p>
+      <w:pPr>
+        <w:pStyle w:val="Normal"/>
+        <w:jc w:val="left"/>
+        <w:rPr/>
+      </w:pPr>
+      <w:r>
+        <w:rPr/>
+        <w:t>def getGradient(w,x,y):</w:t>
+      </w:r>
+    </w:p>
+    <w:p>
+      <w:pPr>
+        <w:pStyle w:val="Normal"/>
+        <w:jc w:val="left"/>
+        <w:rPr/>
+      </w:pPr>
+      <w:r>
+        <w:rPr/>
+        <w:t xml:space="preserve">    </w:t>
+      </w:r>
+      <w:r>
+        <w:rPr/>
+        <w:t>m = x.shape[0]</w:t>
+      </w:r>
+    </w:p>
+    <w:p>
+      <w:pPr>
+        <w:pStyle w:val="Normal"/>
+        <w:jc w:val="left"/>
+        <w:rPr/>
+      </w:pPr>
+      <w:r>
+        <w:rPr/>
+        <w:t xml:space="preserve">    </w:t>
+      </w:r>
+      <w:r>
+        <w:rPr/>
+        <w:t>n = x.shape[1]</w:t>
+      </w:r>
+    </w:p>
+    <w:p>
+      <w:pPr>
+        <w:pStyle w:val="Normal"/>
+        <w:jc w:val="left"/>
+        <w:rPr/>
+      </w:pPr>
+      <w:r>
+        <w:rPr/>
+        <w:t xml:space="preserve">    </w:t>
+      </w:r>
+      <w:r>
+        <w:rPr/>
+        <w:t>gradient = np.zeros((n,1))</w:t>
+      </w:r>
+    </w:p>
+    <w:p>
+      <w:pPr>
+        <w:pStyle w:val="Normal"/>
+        <w:jc w:val="left"/>
+        <w:rPr/>
+      </w:pPr>
+      <w:r>
+        <w:rPr/>
+        <w:t xml:space="preserve">    </w:t>
+      </w:r>
+      <w:r>
+        <w:rPr/>
+        <w:t>for i in range(m):</w:t>
+      </w:r>
+    </w:p>
+    <w:p>
+      <w:pPr>
+        <w:pStyle w:val="Normal"/>
+        <w:jc w:val="left"/>
+        <w:rPr/>
+      </w:pPr>
+      <w:r>
+        <w:rPr/>
+        <w:t xml:space="preserve">        </w:t>
+      </w:r>
+      <w:r>
+        <w:rPr/>
+        <w:t>gradient += w</w:t>
+      </w:r>
+    </w:p>
+    <w:p>
+      <w:pPr>
+        <w:pStyle w:val="Normal"/>
+        <w:jc w:val="left"/>
+        <w:rPr/>
+      </w:pPr>
+      <w:r>
+        <w:rPr/>
+        <w:t xml:space="preserve">        </w:t>
+      </w:r>
+      <w:r>
+        <w:rPr/>
+        <w:t>if (1 - (y[i]*np.dot(w.T,x[i].T))[0])&gt;0:</w:t>
+      </w:r>
+    </w:p>
+    <w:p>
+      <w:pPr>
+        <w:pStyle w:val="Normal"/>
+        <w:jc w:val="left"/>
+        <w:rPr/>
+      </w:pPr>
+      <w:r>
+        <w:rPr/>
+        <w:t xml:space="preserve">            </w:t>
+      </w:r>
+      <w:r>
+        <w:rPr/>
+        <w:t>gradient += 0-C*y[i]*(x[i].reshape((n,1)))</w:t>
+      </w:r>
+    </w:p>
+    <w:p>
+      <w:pPr>
+        <w:pStyle w:val="Normal"/>
+        <w:jc w:val="left"/>
+        <w:rPr/>
+      </w:pPr>
+      <w:r>
+        <w:rPr/>
+        <w:t xml:space="preserve">    </w:t>
+      </w:r>
+      <w:r>
+        <w:rPr/>
+        <w:t>gradient = gradient/m</w:t>
+      </w:r>
+    </w:p>
+    <w:p>
+      <w:pPr>
+        <w:pStyle w:val="Normal"/>
+        <w:jc w:val="left"/>
+        <w:rPr/>
+      </w:pPr>
+      <w:r>
+        <w:rPr/>
+        <w:t xml:space="preserve">    </w:t>
+      </w:r>
+      <w:r>
+        <w:rPr/>
+        <w:t>return gradient</w:t>
+      </w:r>
+    </w:p>
+    <w:p>
+      <w:pPr>
+        <w:pStyle w:val="Normal"/>
+        <w:jc w:val="left"/>
+        <w:rPr/>
+      </w:pPr>
+      <w:r>
+        <w:rPr/>
+      </w:r>
+    </w:p>
+    <w:p>
+      <w:pPr>
+        <w:pStyle w:val="Normal"/>
+        <w:jc w:val="left"/>
+        <w:rPr/>
+      </w:pPr>
+      <w:r>
+        <w:rPr/>
+        <w:t>def getLoss(w,x,y):</w:t>
+      </w:r>
+    </w:p>
+    <w:p>
+      <w:pPr>
+        <w:pStyle w:val="Normal"/>
+        <w:jc w:val="left"/>
+        <w:rPr/>
+      </w:pPr>
+      <w:r>
+        <w:rPr/>
+        <w:t xml:space="preserve">    </w:t>
+      </w:r>
+      <w:r>
+        <w:rPr/>
+        <w:t>loss = 0</w:t>
+      </w:r>
+    </w:p>
+    <w:p>
+      <w:pPr>
+        <w:pStyle w:val="Normal"/>
+        <w:jc w:val="left"/>
+        <w:rPr/>
+      </w:pPr>
+      <w:r>
+        <w:rPr/>
+        <w:t xml:space="preserve">    </w:t>
+      </w:r>
+      <w:r>
+        <w:rPr/>
+        <w:t>for i in range(x.shape[0]):</w:t>
+      </w:r>
+    </w:p>
+    <w:p>
+      <w:pPr>
+        <w:pStyle w:val="Normal"/>
+        <w:jc w:val="left"/>
+        <w:rPr/>
+      </w:pPr>
+      <w:r>
+        <w:rPr/>
+        <w:t xml:space="preserve">        </w:t>
+      </w:r>
+      <w:r>
+        <w:rPr/>
+        <w:t>loss += max(0,1 - (y[i]*np.dot(w.T,x[i].T)[0]))</w:t>
+      </w:r>
+    </w:p>
+    <w:p>
+      <w:pPr>
+        <w:pStyle w:val="Normal"/>
+        <w:jc w:val="left"/>
+        <w:rPr/>
+      </w:pPr>
+      <w:r>
+        <w:rPr/>
+        <w:t xml:space="preserve">    </w:t>
+      </w:r>
+      <w:r>
+        <w:rPr/>
+        <w:t>return 0.5*(np.dot(w.T,w)[0][0])+C*loss</w:t>
+      </w:r>
+    </w:p>
+    <w:p>
+      <w:pPr>
+        <w:pStyle w:val="Normal"/>
+        <w:jc w:val="left"/>
+        <w:rPr/>
+      </w:pPr>
+      <w:r>
+        <w:rPr/>
+      </w:r>
+    </w:p>
+    <w:p>
+      <w:pPr>
+        <w:pStyle w:val="Normal"/>
+        <w:jc w:val="left"/>
+        <w:rPr/>
+      </w:pPr>
+      <w:r>
+        <w:rPr/>
+        <w:t>def getError(w,x,y):</w:t>
+      </w:r>
+    </w:p>
+    <w:p>
+      <w:pPr>
+        <w:pStyle w:val="Normal"/>
+        <w:jc w:val="left"/>
+        <w:rPr/>
+      </w:pPr>
+      <w:r>
+        <w:rPr/>
+        <w:t xml:space="preserve">    </w:t>
+      </w:r>
+      <w:r>
+        <w:rPr/>
+        <w:t>error = 0</w:t>
+      </w:r>
+    </w:p>
+    <w:p>
+      <w:pPr>
+        <w:pStyle w:val="Normal"/>
+        <w:jc w:val="left"/>
+        <w:rPr/>
+      </w:pPr>
+      <w:r>
+        <w:rPr/>
+        <w:t xml:space="preserve">    </w:t>
+      </w:r>
+      <w:r>
+        <w:rPr/>
+        <w:t>m = x.shape[0]</w:t>
+      </w:r>
+    </w:p>
+    <w:p>
+      <w:pPr>
+        <w:pStyle w:val="Normal"/>
+        <w:jc w:val="left"/>
+        <w:rPr/>
+      </w:pPr>
+      <w:r>
+        <w:rPr/>
+        <w:t xml:space="preserve">    </w:t>
+      </w:r>
+      <w:r>
+        <w:rPr/>
+        <w:t>for i in range(m):</w:t>
+      </w:r>
+    </w:p>
+    <w:p>
+      <w:pPr>
+        <w:pStyle w:val="Normal"/>
+        <w:jc w:val="left"/>
+        <w:rPr/>
+      </w:pPr>
+      <w:r>
+        <w:rPr/>
+        <w:t xml:space="preserve">        </w:t>
+      </w:r>
+      <w:r>
+        <w:rPr/>
+        <w:t>if x[i].dot(w)[0]&gt;-0.2:</w:t>
+      </w:r>
+    </w:p>
+    <w:p>
+      <w:pPr>
+        <w:pStyle w:val="Normal"/>
+        <w:jc w:val="left"/>
+        <w:rPr/>
+      </w:pPr>
+      <w:r>
+        <w:rPr/>
+        <w:t xml:space="preserve">            </w:t>
+      </w:r>
+      <w:r>
+        <w:rPr/>
+        <w:t>predict = 1</w:t>
+      </w:r>
+    </w:p>
+    <w:p>
+      <w:pPr>
+        <w:pStyle w:val="Normal"/>
+        <w:jc w:val="left"/>
+        <w:rPr/>
+      </w:pPr>
+      <w:r>
+        <w:rPr/>
+        <w:t xml:space="preserve">        </w:t>
+      </w:r>
+      <w:r>
+        <w:rPr/>
+        <w:t>else: predict = -1</w:t>
+      </w:r>
+    </w:p>
+    <w:p>
+      <w:pPr>
+        <w:pStyle w:val="Normal"/>
+        <w:jc w:val="left"/>
+        <w:rPr/>
+      </w:pPr>
+      <w:r>
+        <w:rPr/>
+        <w:t xml:space="preserve">        </w:t>
+      </w:r>
+      <w:r>
+        <w:rPr/>
+        <w:t>if predict != y[i]: error += 1</w:t>
+      </w:r>
+    </w:p>
+    <w:p>
+      <w:pPr>
+        <w:pStyle w:val="Normal"/>
+        <w:jc w:val="left"/>
+        <w:rPr/>
+      </w:pPr>
+      <w:r>
+        <w:rPr/>
+        <w:t xml:space="preserve">    </w:t>
+      </w:r>
+      <w:r>
+        <w:rPr/>
+        <w:t>return error</w:t>
+      </w:r>
+    </w:p>
+    <w:p>
+      <w:pPr>
+        <w:pStyle w:val="Normal"/>
+        <w:jc w:val="left"/>
+        <w:rPr/>
+      </w:pPr>
+      <w:r>
+        <w:rPr/>
+      </w:r>
+    </w:p>
+    <w:p>
+      <w:pPr>
+        <w:pStyle w:val="Normal"/>
+        <w:jc w:val="left"/>
+        <w:rPr/>
+      </w:pPr>
+      <w:r>
+        <w:rPr/>
+        <w:t>alpha = 0.05</w:t>
+      </w:r>
+    </w:p>
+    <w:p>
+      <w:pPr>
+        <w:pStyle w:val="Normal"/>
+        <w:jc w:val="left"/>
+        <w:rPr/>
+      </w:pPr>
+      <w:r>
+        <w:rPr/>
+        <w:t>C = 1</w:t>
+      </w:r>
+    </w:p>
+    <w:p>
+      <w:pPr>
+        <w:pStyle w:val="Normal"/>
+        <w:jc w:val="left"/>
+        <w:rPr/>
+      </w:pPr>
+      <w:r>
+        <w:rPr/>
+        <w:t>times = 100</w:t>
+      </w:r>
+    </w:p>
+    <w:p>
+      <w:pPr>
+        <w:pStyle w:val="Normal"/>
+        <w:jc w:val="left"/>
+        <w:rPr/>
+      </w:pPr>
+      <w:r>
+        <w:rPr/>
+        <w:t>data = sd.load_svmlight_file('australian_scale')</w:t>
+      </w:r>
+    </w:p>
+    <w:p>
+      <w:pPr>
+        <w:pStyle w:val="Normal"/>
+        <w:jc w:val="left"/>
+        <w:rPr/>
+      </w:pPr>
+      <w:r>
+        <w:rPr/>
+        <w:t>X,y = data[0],data[1]</w:t>
+      </w:r>
+    </w:p>
+    <w:p>
+      <w:pPr>
+        <w:pStyle w:val="Normal"/>
+        <w:jc w:val="left"/>
+        <w:rPr/>
+      </w:pPr>
+      <w:r>
+        <w:rPr/>
+        <w:t>w = np.zeros((X.shape[1] + 1,1))</w:t>
+      </w:r>
+    </w:p>
+    <w:p>
+      <w:pPr>
+        <w:pStyle w:val="Normal"/>
+        <w:jc w:val="left"/>
+        <w:rPr/>
+      </w:pPr>
+      <w:r>
+        <w:rPr/>
+      </w:r>
+    </w:p>
+    <w:p>
+      <w:pPr>
+        <w:pStyle w:val="Normal"/>
+        <w:jc w:val="left"/>
+        <w:rPr/>
+      </w:pPr>
+      <w:r>
+        <w:rPr/>
+        <w:t>X_train, X_test, y_train, y_test = train_test_split(X, y, test_size=0.33, random_state=90)</w:t>
+      </w:r>
+    </w:p>
+    <w:p>
+      <w:pPr>
+        <w:pStyle w:val="Normal"/>
+        <w:jc w:val="left"/>
+        <w:rPr/>
+      </w:pPr>
+      <w:r>
+        <w:rPr/>
+        <w:t>appendTrain = np.ones((X_train.shape[0],1))</w:t>
+      </w:r>
+    </w:p>
+    <w:p>
+      <w:pPr>
+        <w:pStyle w:val="Normal"/>
+        <w:jc w:val="left"/>
+        <w:rPr/>
+      </w:pPr>
+      <w:r>
+        <w:rPr/>
+        <w:t>appendTest = np.ones((X_test.shape[0],1))</w:t>
+      </w:r>
+    </w:p>
+    <w:p>
+      <w:pPr>
+        <w:pStyle w:val="Normal"/>
+        <w:jc w:val="left"/>
+        <w:rPr/>
+      </w:pPr>
+      <w:r>
+        <w:rPr/>
+        <w:t>X_train = np.column_stack((appendTrain,X_train.toarray()))</w:t>
+      </w:r>
+    </w:p>
+    <w:p>
+      <w:pPr>
+        <w:pStyle w:val="Normal"/>
+        <w:jc w:val="left"/>
+        <w:rPr/>
+      </w:pPr>
+      <w:r>
+        <w:rPr/>
+        <w:t>X_test = np.column_stack((appendTest,X_test.toarray()))</w:t>
+      </w:r>
+    </w:p>
+    <w:p>
+      <w:pPr>
+        <w:pStyle w:val="Normal"/>
+        <w:jc w:val="left"/>
+        <w:rPr/>
+      </w:pPr>
+      <w:r>
+        <w:rPr/>
+      </w:r>
+    </w:p>
+    <w:p>
+      <w:pPr>
+        <w:pStyle w:val="Normal"/>
+        <w:jc w:val="left"/>
+        <w:rPr/>
+      </w:pPr>
+      <w:r>
+        <w:rPr/>
+        <w:t>trainLossList = []</w:t>
+      </w:r>
+    </w:p>
+    <w:p>
+      <w:pPr>
+        <w:pStyle w:val="Normal"/>
+        <w:jc w:val="left"/>
+        <w:rPr/>
+      </w:pPr>
+      <w:r>
+        <w:rPr/>
+        <w:t>testLossList = []</w:t>
+      </w:r>
+    </w:p>
+    <w:p>
+      <w:pPr>
+        <w:pStyle w:val="Normal"/>
+        <w:jc w:val="left"/>
+        <w:rPr/>
+      </w:pPr>
+      <w:r>
+        <w:rPr/>
+        <w:t>for i in range(times):</w:t>
+      </w:r>
+    </w:p>
+    <w:p>
+      <w:pPr>
+        <w:pStyle w:val="Normal"/>
+        <w:jc w:val="left"/>
+        <w:rPr/>
+      </w:pPr>
+      <w:r>
+        <w:rPr/>
+        <w:t xml:space="preserve">    </w:t>
+      </w:r>
+      <w:r>
+        <w:rPr/>
+        <w:t>gradient = getGradient(w,X_train,y_train)</w:t>
+      </w:r>
+    </w:p>
+    <w:p>
+      <w:pPr>
+        <w:pStyle w:val="Normal"/>
+        <w:jc w:val="left"/>
+        <w:rPr/>
+      </w:pPr>
+      <w:r>
+        <w:rPr/>
+        <w:t xml:space="preserve">    </w:t>
+      </w:r>
+      <w:r>
+        <w:rPr/>
+        <w:t>w = w - alpha*gradient</w:t>
+      </w:r>
+    </w:p>
+    <w:p>
+      <w:pPr>
+        <w:pStyle w:val="Normal"/>
+        <w:jc w:val="left"/>
+        <w:rPr/>
+      </w:pPr>
+      <w:r>
+        <w:rPr/>
+        <w:t xml:space="preserve">    </w:t>
+      </w:r>
+      <w:r>
+        <w:rPr/>
+        <w:t>trainLossList.append(getLoss(w,X_train,y_train))</w:t>
+      </w:r>
+    </w:p>
+    <w:p>
+      <w:pPr>
+        <w:pStyle w:val="Normal"/>
+        <w:jc w:val="left"/>
+        <w:rPr/>
+      </w:pPr>
+      <w:r>
+        <w:rPr/>
+        <w:t xml:space="preserve">    </w:t>
+      </w:r>
+      <w:r>
+        <w:rPr/>
+        <w:t>testLossList.append(getLoss(w,X_test,y_test))</w:t>
+      </w:r>
+    </w:p>
+    <w:p>
+      <w:pPr>
+        <w:pStyle w:val="Normal"/>
+        <w:jc w:val="left"/>
+        <w:rPr/>
+      </w:pPr>
+      <w:r>
+        <w:rPr/>
+        <w:t>time = np.arange(times)</w:t>
+      </w:r>
+    </w:p>
+    <w:p>
+      <w:pPr>
+        <w:pStyle w:val="Normal"/>
+        <w:jc w:val="left"/>
+        <w:rPr/>
+      </w:pPr>
+      <w:r>
+        <w:rPr/>
+        <w:t>plt.plot(time, trainLossList, label='train')</w:t>
+      </w:r>
+    </w:p>
+    <w:p>
+      <w:pPr>
+        <w:pStyle w:val="Normal"/>
+        <w:jc w:val="left"/>
+        <w:rPr/>
+      </w:pPr>
+      <w:r>
+        <w:rPr/>
+        <w:t>plt.plot(time, testLossList, label='test')</w:t>
+      </w:r>
+    </w:p>
+    <w:p>
+      <w:pPr>
+        <w:pStyle w:val="Normal"/>
+        <w:jc w:val="left"/>
+        <w:rPr/>
+      </w:pPr>
+      <w:r>
+        <w:rPr/>
+        <w:t>plt.show()</w:t>
+      </w:r>
+    </w:p>
+    <w:p>
+      <w:pPr>
+        <w:pStyle w:val="Normal"/>
+        <w:jc w:val="left"/>
+        <w:rPr/>
+      </w:pPr>
+      <w:r>
+        <w:rPr/>
+        <w:t>print(getError(w,X_train,y_train))</w:t>
+      </w:r>
+    </w:p>
+    <w:p>
+      <w:pPr>
+        <w:pStyle w:val="Normal"/>
+        <w:jc w:val="left"/>
+        <w:rPr/>
+      </w:pPr>
+      <w:r>
+        <w:rPr/>
+        <w:t>print(getError(w,X_test,y_test))</w:t>
+      </w:r>
+    </w:p>
+    <w:p>
+      <w:pPr>
+        <w:pStyle w:val="Normal"/>
+        <w:jc w:val="left"/>
+        <w:rPr>
+          <w:rFonts w:eastAsia="黑体" w:cs="Times New Roman"/>
+          <w:b w:val="false"/>
           <w:b w:val="false"/>
           <w:bCs w:val="false"/>
           <w:color w:val="0000FF"/>
@@ -1123,7 +3442,450 @@
           <w:szCs w:val="32"/>
           <w:lang w:val="en-US" w:eastAsia="zh-CN" w:bidi="ar-SA"/>
         </w:rPr>
-        <w:t>(Fill in the contents of 8-12 respectively for linear regression and linear classification)</w:t>
+      </w:pPr>
+      <w:r>
+        <w:rPr>
+          <w:rFonts w:eastAsia="黑体" w:cs="Times New Roman"/>
+          <w:b w:val="false"/>
+          <w:bCs w:val="false"/>
+          <w:color w:val="0000FF"/>
+          <w:sz w:val="28"/>
+          <w:szCs w:val="32"/>
+          <w:lang w:val="en-US" w:eastAsia="zh-CN" w:bidi="ar-SA"/>
+        </w:rPr>
+      </w:r>
+    </w:p>
+    <w:p>
+      <w:pPr>
+        <w:pStyle w:val="Normal"/>
+        <w:jc w:val="left"/>
+        <w:rPr/>
+      </w:pPr>
+      <w:r>
+        <w:rPr>
+          <w:rFonts w:eastAsia="黑体" w:cs="Times New Roman"/>
+          <w:b/>
+          <w:bCs/>
+          <w:sz w:val="28"/>
+          <w:szCs w:val="32"/>
+          <w:lang w:val="en-US" w:eastAsia="zh-CN" w:bidi="ar-SA"/>
+        </w:rPr>
+        <w:t>8. Selection of validation (hold-out, cross-validation, k-folds cross-validation, etc.):</w:t>
+      </w:r>
+    </w:p>
+    <w:p>
+      <w:pPr>
+        <w:pStyle w:val="Normal"/>
+        <w:jc w:val="left"/>
+        <w:rPr>
+          <w:b w:val="false"/>
+          <w:b w:val="false"/>
+          <w:bCs w:val="false"/>
+        </w:rPr>
+      </w:pPr>
+      <w:r>
+        <w:rPr>
+          <w:rFonts w:eastAsia="黑体" w:cs="Times New Roman"/>
+          <w:b w:val="false"/>
+          <w:bCs w:val="false"/>
+          <w:sz w:val="28"/>
+          <w:szCs w:val="32"/>
+          <w:lang w:val="en-US" w:eastAsia="zh-CN" w:bidi="ar-SA"/>
+        </w:rPr>
+        <w:tab/>
+        <w:t>cross-validation</w:t>
+      </w:r>
+    </w:p>
+    <w:p>
+      <w:pPr>
+        <w:pStyle w:val="Normal"/>
+        <w:jc w:val="left"/>
+        <w:rPr/>
+      </w:pPr>
+      <w:r>
+        <w:rPr>
+          <w:rFonts w:eastAsia="黑体" w:cs="Times New Roman"/>
+          <w:b/>
+          <w:bCs/>
+          <w:sz w:val="28"/>
+          <w:szCs w:val="32"/>
+          <w:lang w:val="en-US" w:eastAsia="zh-CN" w:bidi="ar-SA"/>
+        </w:rPr>
+        <w:t>9. The initialization method of model parameters:</w:t>
+      </w:r>
+    </w:p>
+    <w:p>
+      <w:pPr>
+        <w:pStyle w:val="Normal"/>
+        <w:jc w:val="left"/>
+        <w:rPr/>
+      </w:pPr>
+      <w:r>
+        <w:rPr>
+          <w:rFonts w:ascii="Times New Roman" w:hAnsi="Times New Roman" w:cs="Times New Roman" w:eastAsia="黑体"/>
+          <w:b/>
+          <w:bCs/>
+          <w:sz w:val="28"/>
+          <w:szCs w:val="32"/>
+          <w:lang w:val="en-US" w:eastAsia="zh-CN" w:bidi="ar-SA"/>
+        </w:rPr>
+        <w:t xml:space="preserve">    </w:t>
+      </w:r>
+      <w:r>
+        <w:rPr>
+          <w:rFonts w:eastAsia="黑体" w:cs="Times New Roman"/>
+          <w:b w:val="false"/>
+          <w:bCs w:val="false"/>
+          <w:sz w:val="28"/>
+          <w:szCs w:val="32"/>
+          <w:lang w:val="en-US" w:eastAsia="zh-CN" w:bidi="ar-SA"/>
+        </w:rPr>
+        <w:t xml:space="preserve">all zero initialization </w:t>
+      </w:r>
+    </w:p>
+    <w:p>
+      <w:pPr>
+        <w:pStyle w:val="Normal"/>
+        <w:jc w:val="left"/>
+        <w:rPr/>
+      </w:pPr>
+      <w:r>
+        <w:rPr>
+          <w:rFonts w:eastAsia="黑体" w:cs="Times New Roman"/>
+          <w:b/>
+          <w:bCs/>
+          <w:sz w:val="28"/>
+          <w:szCs w:val="32"/>
+          <w:lang w:val="en-US" w:eastAsia="zh-CN" w:bidi="ar-SA"/>
+        </w:rPr>
+        <w:t>10. The selected loss function and its derivatives:</w:t>
+      </w:r>
+    </w:p>
+    <w:p>
+      <w:pPr>
+        <w:pStyle w:val="Normal"/>
+        <w:jc w:val="left"/>
+        <w:rPr/>
+      </w:pPr>
+      <w:r>
+        <w:rPr>
+          <w:rFonts w:eastAsia="黑体" w:cs="Times New Roman"/>
+          <w:b w:val="false"/>
+          <w:bCs w:val="false"/>
+          <w:sz w:val="28"/>
+          <w:szCs w:val="32"/>
+          <w:lang w:val="en-US" w:eastAsia="zh-CN" w:bidi="ar-SA"/>
+        </w:rPr>
+        <w:t xml:space="preserve">Linear regression: </w:t>
+      </w:r>
+    </w:p>
+    <w:p>
+      <w:pPr>
+        <w:pStyle w:val="Normal"/>
+        <w:jc w:val="left"/>
+        <w:rPr>
+          <w:b w:val="false"/>
+          <w:b w:val="false"/>
+          <w:bCs w:val="false"/>
+        </w:rPr>
+      </w:pPr>
+      <w:r>
+        <w:rPr>
+          <w:rFonts w:eastAsia="黑体" w:cs="Times New Roman"/>
+          <w:b w:val="false"/>
+          <w:bCs w:val="false"/>
+          <w:sz w:val="28"/>
+          <w:szCs w:val="32"/>
+          <w:lang w:val="en-US" w:eastAsia="zh-CN" w:bidi="ar-SA"/>
+        </w:rPr>
+        <w:tab/>
+      </w:r>
+      <w:r>
+        <w:drawing>
+          <wp:anchor behindDoc="0" distT="0" distB="0" distL="0" distR="0" simplePos="0" locked="0" layoutInCell="1" allowOverlap="1" relativeHeight="2">
+            <wp:simplePos x="0" y="0"/>
+            <wp:positionH relativeFrom="column">
+              <wp:posOffset>1771015</wp:posOffset>
+            </wp:positionH>
+            <wp:positionV relativeFrom="paragraph">
+              <wp:posOffset>651510</wp:posOffset>
+            </wp:positionV>
+            <wp:extent cx="1647825" cy="539750"/>
+            <wp:effectExtent l="0" t="0" r="0" b="0"/>
+            <wp:wrapTopAndBottom/>
+            <wp:docPr id="2" name="Image1" descr=""/>
+            <wp:cNvGraphicFramePr>
+              <a:graphicFrameLocks xmlns:a="http://schemas.openxmlformats.org/drawingml/2006/main" noChangeAspect="1"/>
+            </wp:cNvGraphicFramePr>
+            <a:graphic xmlns:a="http://schemas.openxmlformats.org/drawingml/2006/main">
+              <a:graphicData uri="http://schemas.openxmlformats.org/drawingml/2006/picture">
+                <pic:pic xmlns:pic="http://schemas.openxmlformats.org/drawingml/2006/picture">
+                  <pic:nvPicPr>
+                    <pic:cNvPr id="2" name="Image1" descr=""/>
+                    <pic:cNvPicPr>
+                      <a:picLocks noChangeAspect="1" noChangeArrowheads="1"/>
+                    </pic:cNvPicPr>
+                  </pic:nvPicPr>
+                  <pic:blipFill>
+                    <a:blip r:embed="rId5"/>
+                    <a:stretch>
+                      <a:fillRect/>
+                    </a:stretch>
+                  </pic:blipFill>
+                  <pic:spPr bwMode="auto">
+                    <a:xfrm>
+                      <a:off x="0" y="0"/>
+                      <a:ext cx="1647825" cy="539750"/>
+                    </a:xfrm>
+                    <a:prstGeom prst="rect">
+                      <a:avLst/>
+                    </a:prstGeom>
+                  </pic:spPr>
+                </pic:pic>
+              </a:graphicData>
+            </a:graphic>
+          </wp:anchor>
+        </w:drawing>
+      </w:r>
+      <w:r>
+        <w:rPr>
+          <w:rFonts w:eastAsia="黑体" w:cs="Times New Roman"/>
+          <w:b w:val="false"/>
+          <w:bCs w:val="false"/>
+          <w:sz w:val="28"/>
+          <w:szCs w:val="32"/>
+          <w:lang w:val="en-US" w:eastAsia="zh-CN" w:bidi="ar-SA"/>
+        </w:rPr>
+        <w:t>l</w:t>
+      </w:r>
+      <w:r>
+        <w:rPr>
+          <w:rFonts w:eastAsia="黑体" w:cs="Times New Roman"/>
+          <w:b w:val="false"/>
+          <w:bCs w:val="false"/>
+          <w:sz w:val="28"/>
+          <w:szCs w:val="32"/>
+          <w:lang w:val="en-US" w:eastAsia="zh-CN" w:bidi="ar-SA"/>
+        </w:rPr>
+        <w:t>oss function:</w:t>
+      </w:r>
+    </w:p>
+    <w:p>
+      <w:pPr>
+        <w:pStyle w:val="Normal"/>
+        <w:jc w:val="left"/>
+        <w:rPr/>
+      </w:pPr>
+      <w:r>
+        <w:drawing>
+          <wp:anchor behindDoc="0" distT="0" distB="0" distL="0" distR="0" simplePos="0" locked="0" layoutInCell="1" allowOverlap="1" relativeHeight="4">
+            <wp:simplePos x="0" y="0"/>
+            <wp:positionH relativeFrom="column">
+              <wp:posOffset>1320165</wp:posOffset>
+            </wp:positionH>
+            <wp:positionV relativeFrom="paragraph">
+              <wp:posOffset>1471295</wp:posOffset>
+            </wp:positionV>
+            <wp:extent cx="1895475" cy="443230"/>
+            <wp:effectExtent l="0" t="0" r="0" b="0"/>
+            <wp:wrapTopAndBottom/>
+            <wp:docPr id="3" name="Image3" descr=""/>
+            <wp:cNvGraphicFramePr>
+              <a:graphicFrameLocks xmlns:a="http://schemas.openxmlformats.org/drawingml/2006/main" noChangeAspect="1"/>
+            </wp:cNvGraphicFramePr>
+            <a:graphic xmlns:a="http://schemas.openxmlformats.org/drawingml/2006/main">
+              <a:graphicData uri="http://schemas.openxmlformats.org/drawingml/2006/picture">
+                <pic:pic xmlns:pic="http://schemas.openxmlformats.org/drawingml/2006/picture">
+                  <pic:nvPicPr>
+                    <pic:cNvPr id="3" name="Image3" descr=""/>
+                    <pic:cNvPicPr>
+                      <a:picLocks noChangeAspect="1" noChangeArrowheads="1"/>
+                    </pic:cNvPicPr>
+                  </pic:nvPicPr>
+                  <pic:blipFill>
+                    <a:blip r:embed="rId6"/>
+                    <a:stretch>
+                      <a:fillRect/>
+                    </a:stretch>
+                  </pic:blipFill>
+                  <pic:spPr bwMode="auto">
+                    <a:xfrm>
+                      <a:off x="0" y="0"/>
+                      <a:ext cx="1895475" cy="443230"/>
+                    </a:xfrm>
+                    <a:prstGeom prst="rect">
+                      <a:avLst/>
+                    </a:prstGeom>
+                  </pic:spPr>
+                </pic:pic>
+              </a:graphicData>
+            </a:graphic>
+          </wp:anchor>
+        </w:drawing>
+      </w:r>
+      <w:r>
+        <w:rPr>
+          <w:rFonts w:eastAsia="黑体" w:cs="Times New Roman"/>
+          <w:b w:val="false"/>
+          <w:bCs w:val="false"/>
+          <w:sz w:val="28"/>
+          <w:szCs w:val="32"/>
+          <w:lang w:val="en-US" w:eastAsia="zh-CN" w:bidi="ar-SA"/>
+        </w:rPr>
+        <w:tab/>
+      </w:r>
+      <w:r>
+        <w:rPr>
+          <w:rFonts w:eastAsia="黑体" w:cs="Times New Roman"/>
+          <w:b w:val="false"/>
+          <w:bCs w:val="false"/>
+          <w:sz w:val="28"/>
+          <w:szCs w:val="32"/>
+          <w:lang w:val="en-US" w:eastAsia="zh-CN" w:bidi="ar-SA"/>
+        </w:rPr>
+        <w:t xml:space="preserve">for every parameter ,gradient_theta(j) = </w:t>
+      </w:r>
+    </w:p>
+    <w:p>
+      <w:pPr>
+        <w:pStyle w:val="Normal"/>
+        <w:jc w:val="left"/>
+        <w:rPr/>
+      </w:pPr>
+      <w:r>
+        <w:rPr>
+          <w:rFonts w:eastAsia="黑体" w:cs="Times New Roman"/>
+          <w:b w:val="false"/>
+          <w:bCs w:val="false"/>
+          <w:sz w:val="28"/>
+          <w:szCs w:val="32"/>
+          <w:lang w:val="en-US" w:eastAsia="zh-CN" w:bidi="ar-SA"/>
+        </w:rPr>
+        <w:t>Linear classification:</w:t>
+      </w:r>
+    </w:p>
+    <w:p>
+      <w:pPr>
+        <w:pStyle w:val="Normal"/>
+        <w:jc w:val="left"/>
+        <w:rPr>
+          <w:b w:val="false"/>
+          <w:b w:val="false"/>
+          <w:bCs w:val="false"/>
+        </w:rPr>
+      </w:pPr>
+      <w:r>
+        <w:rPr>
+          <w:rFonts w:eastAsia="黑体" w:cs="Times New Roman"/>
+          <w:b w:val="false"/>
+          <w:bCs w:val="false"/>
+          <w:sz w:val="28"/>
+          <w:szCs w:val="32"/>
+          <w:lang w:val="en-US" w:eastAsia="zh-CN" w:bidi="ar-SA"/>
+        </w:rPr>
+        <w:tab/>
+        <w:t>loss function:</w:t>
+      </w:r>
+    </w:p>
+    <w:p>
+      <w:pPr>
+        <w:pStyle w:val="Normal"/>
+        <w:jc w:val="left"/>
+        <w:rPr/>
+      </w:pPr>
+      <w:r>
+        <w:drawing>
+          <wp:anchor behindDoc="0" distT="0" distB="0" distL="0" distR="0" simplePos="0" locked="0" layoutInCell="1" allowOverlap="1" relativeHeight="3">
+            <wp:simplePos x="0" y="0"/>
+            <wp:positionH relativeFrom="column">
+              <wp:posOffset>1063625</wp:posOffset>
+            </wp:positionH>
+            <wp:positionV relativeFrom="paragraph">
+              <wp:posOffset>103505</wp:posOffset>
+            </wp:positionV>
+            <wp:extent cx="3795395" cy="946785"/>
+            <wp:effectExtent l="0" t="0" r="0" b="0"/>
+            <wp:wrapTopAndBottom/>
+            <wp:docPr id="4" name="Image2" descr=""/>
+            <wp:cNvGraphicFramePr>
+              <a:graphicFrameLocks xmlns:a="http://schemas.openxmlformats.org/drawingml/2006/main" noChangeAspect="1"/>
+            </wp:cNvGraphicFramePr>
+            <a:graphic xmlns:a="http://schemas.openxmlformats.org/drawingml/2006/main">
+              <a:graphicData uri="http://schemas.openxmlformats.org/drawingml/2006/picture">
+                <pic:pic xmlns:pic="http://schemas.openxmlformats.org/drawingml/2006/picture">
+                  <pic:nvPicPr>
+                    <pic:cNvPr id="4" name="Image2" descr=""/>
+                    <pic:cNvPicPr>
+                      <a:picLocks noChangeAspect="1" noChangeArrowheads="1"/>
+                    </pic:cNvPicPr>
+                  </pic:nvPicPr>
+                  <pic:blipFill>
+                    <a:blip r:embed="rId7"/>
+                    <a:srcRect l="14292" t="0" r="0" b="0"/>
+                    <a:stretch>
+                      <a:fillRect/>
+                    </a:stretch>
+                  </pic:blipFill>
+                  <pic:spPr bwMode="auto">
+                    <a:xfrm>
+                      <a:off x="0" y="0"/>
+                      <a:ext cx="3795395" cy="946785"/>
+                    </a:xfrm>
+                    <a:prstGeom prst="rect">
+                      <a:avLst/>
+                    </a:prstGeom>
+                  </pic:spPr>
+                </pic:pic>
+              </a:graphicData>
+            </a:graphic>
+          </wp:anchor>
+        </w:drawing>
+      </w:r>
+      <w:r>
+        <w:rPr>
+          <w:rFonts w:eastAsia="黑体" w:cs="Times New Roman"/>
+          <w:b w:val="false"/>
+          <w:bCs w:val="false"/>
+          <w:sz w:val="28"/>
+          <w:szCs w:val="32"/>
+          <w:lang w:val="en-US" w:eastAsia="zh-CN" w:bidi="ar-SA"/>
+        </w:rPr>
+        <w:tab/>
+      </w:r>
+      <w:r>
+        <w:rPr>
+          <w:rFonts w:eastAsia="黑体" w:cs="Times New Roman"/>
+          <w:b w:val="false"/>
+          <w:bCs w:val="false"/>
+          <w:sz w:val="28"/>
+          <w:szCs w:val="32"/>
+          <w:lang w:val="en-US" w:eastAsia="zh-CN" w:bidi="ar-SA"/>
+        </w:rPr>
+        <w:t xml:space="preserve">Gradient = ||w|| + 0 </w:t>
+        <w:tab/>
+        <w:t>yi(Wtxi+b)&gt;=1</w:t>
+      </w:r>
+    </w:p>
+    <w:p>
+      <w:pPr>
+        <w:pStyle w:val="Normal"/>
+        <w:jc w:val="left"/>
+        <w:rPr/>
+      </w:pPr>
+      <w:r>
+        <w:rPr>
+          <w:rFonts w:eastAsia="黑体" w:cs="Times New Roman"/>
+          <w:b w:val="false"/>
+          <w:bCs w:val="false"/>
+          <w:sz w:val="28"/>
+          <w:szCs w:val="32"/>
+          <w:lang w:val="en-US" w:eastAsia="zh-CN" w:bidi="ar-SA"/>
+        </w:rPr>
+        <w:tab/>
+        <w:tab/>
+        <w:tab/>
+        <w:tab/>
+        <w:t>||w|| - Cxiyi   else</w:t>
       </w:r>
     </w:p>
     <w:p>
@@ -1149,327 +3911,7 @@
           <w:szCs w:val="32"/>
           <w:lang w:val="en-US" w:eastAsia="zh-CN" w:bidi="ar-SA"/>
         </w:rPr>
-        <w:t>8</w:t>
-      </w:r>
-      <w:r>
-        <w:rPr>
-          <w:rFonts w:eastAsia="黑体" w:cs="Times New Roman"/>
-          <w:b/>
-          <w:bCs/>
-          <w:sz w:val="28"/>
-          <w:szCs w:val="32"/>
-          <w:lang w:val="en-US" w:eastAsia="zh-CN" w:bidi="ar-SA"/>
-        </w:rPr>
-        <w:t>.</w:t>
-      </w:r>
-      <w:r>
-        <w:rPr>
-          <w:rFonts w:eastAsia="黑体" w:cs="Times New Roman"/>
-          <w:b/>
-          <w:bCs/>
-          <w:sz w:val="28"/>
-          <w:szCs w:val="32"/>
-          <w:lang w:val="en-US" w:eastAsia="zh-CN" w:bidi="ar-SA"/>
-        </w:rPr>
-        <w:t xml:space="preserve"> </w:t>
-      </w:r>
-      <w:r>
-        <w:rPr>
-          <w:rFonts w:eastAsia="黑体" w:cs="Times New Roman"/>
-          <w:b/>
-          <w:bCs/>
-          <w:sz w:val="28"/>
-          <w:szCs w:val="32"/>
-          <w:lang w:val="en-US" w:eastAsia="zh-CN" w:bidi="ar-SA"/>
-        </w:rPr>
-        <w:t>Selection of validation</w:t>
-      </w:r>
-      <w:r>
-        <w:rPr>
-          <w:rFonts w:eastAsia="黑体" w:cs="Times New Roman"/>
-          <w:b/>
-          <w:bCs/>
-          <w:sz w:val="28"/>
-          <w:szCs w:val="32"/>
-          <w:lang w:val="en-US" w:eastAsia="zh-CN" w:bidi="ar-SA"/>
-        </w:rPr>
-        <w:t xml:space="preserve"> </w:t>
-      </w:r>
-      <w:r>
-        <w:rPr>
-          <w:rFonts w:eastAsia="黑体" w:cs="Times New Roman"/>
-          <w:b/>
-          <w:bCs/>
-          <w:sz w:val="28"/>
-          <w:szCs w:val="32"/>
-          <w:lang w:val="en-US" w:eastAsia="zh-CN" w:bidi="ar-SA"/>
-        </w:rPr>
-        <w:t>(hold-out,</w:t>
-      </w:r>
-      <w:r>
-        <w:rPr>
-          <w:rFonts w:eastAsia="黑体" w:cs="Times New Roman"/>
-          <w:b/>
-          <w:bCs/>
-          <w:sz w:val="28"/>
-          <w:szCs w:val="32"/>
-          <w:lang w:val="en-US" w:eastAsia="zh-CN" w:bidi="ar-SA"/>
-        </w:rPr>
-        <w:t xml:space="preserve"> </w:t>
-      </w:r>
-      <w:r>
-        <w:rPr>
-          <w:rFonts w:eastAsia="黑体" w:cs="Times New Roman"/>
-          <w:b/>
-          <w:bCs/>
-          <w:sz w:val="28"/>
-          <w:szCs w:val="32"/>
-          <w:lang w:val="en-US" w:eastAsia="zh-CN" w:bidi="ar-SA"/>
-        </w:rPr>
-        <w:t>cross-validation</w:t>
-      </w:r>
-      <w:r>
-        <w:rPr>
-          <w:rFonts w:eastAsia="黑体" w:cs="Times New Roman"/>
-          <w:b/>
-          <w:bCs/>
-          <w:sz w:val="28"/>
-          <w:szCs w:val="32"/>
-          <w:lang w:val="en-US" w:eastAsia="zh-CN" w:bidi="ar-SA"/>
-        </w:rPr>
-        <w:t xml:space="preserve">, </w:t>
-      </w:r>
-      <w:r>
-        <w:rPr>
-          <w:rFonts w:eastAsia="黑体" w:cs="Times New Roman"/>
-          <w:b/>
-          <w:bCs/>
-          <w:sz w:val="28"/>
-          <w:szCs w:val="32"/>
-          <w:lang w:val="en-US" w:eastAsia="zh-CN" w:bidi="ar-SA"/>
-        </w:rPr>
-        <w:t>k-folds cross-validation,</w:t>
-      </w:r>
-      <w:r>
-        <w:rPr>
-          <w:rFonts w:eastAsia="黑体" w:cs="Times New Roman"/>
-          <w:b/>
-          <w:bCs/>
-          <w:sz w:val="28"/>
-          <w:szCs w:val="32"/>
-          <w:lang w:val="en-US" w:eastAsia="zh-CN" w:bidi="ar-SA"/>
-        </w:rPr>
-        <w:t xml:space="preserve"> </w:t>
-      </w:r>
-      <w:r>
-        <w:rPr>
-          <w:rFonts w:eastAsia="黑体" w:cs="Times New Roman"/>
-          <w:b/>
-          <w:bCs/>
-          <w:sz w:val="28"/>
-          <w:szCs w:val="32"/>
-          <w:lang w:val="en-US" w:eastAsia="zh-CN" w:bidi="ar-SA"/>
-        </w:rPr>
-        <w:t>etc.):</w:t>
-      </w:r>
-    </w:p>
-    <w:p>
-      <w:pPr>
-        <w:pStyle w:val="Normal"/>
-        <w:jc w:val="left"/>
-        <w:rPr>
-          <w:rFonts w:ascii="Times New Roman" w:hAnsi="Times New Roman" w:eastAsia="黑体" w:cs="Times New Roman"/>
-          <w:b/>
-          <w:b/>
-          <w:bCs/>
-          <w:sz w:val="28"/>
-          <w:szCs w:val="32"/>
-          <w:lang w:val="en-US" w:eastAsia="zh-CN" w:bidi="ar-SA"/>
-        </w:rPr>
-      </w:pPr>
-      <w:r>
-        <w:rPr>
-          <w:rFonts w:eastAsia="黑体" w:cs="Times New Roman"/>
-          <w:b/>
-          <w:bCs/>
-          <w:sz w:val="28"/>
-          <w:szCs w:val="32"/>
-          <w:lang w:val="en-US" w:eastAsia="zh-CN" w:bidi="ar-SA"/>
-        </w:rPr>
-        <w:t>9</w:t>
-      </w:r>
-      <w:r>
-        <w:rPr>
-          <w:rFonts w:eastAsia="黑体" w:cs="Times New Roman"/>
-          <w:b/>
-          <w:bCs/>
-          <w:sz w:val="28"/>
-          <w:szCs w:val="32"/>
-          <w:lang w:val="en-US" w:eastAsia="zh-CN" w:bidi="ar-SA"/>
-        </w:rPr>
-        <w:t xml:space="preserve">. </w:t>
-      </w:r>
-      <w:r>
-        <w:rPr>
-          <w:rFonts w:eastAsia="黑体" w:cs="Times New Roman"/>
-          <w:b/>
-          <w:bCs/>
-          <w:sz w:val="28"/>
-          <w:szCs w:val="32"/>
-          <w:lang w:val="en-US" w:eastAsia="zh-CN" w:bidi="ar-SA"/>
-        </w:rPr>
-        <w:t>T</w:t>
-      </w:r>
-      <w:r>
-        <w:rPr>
-          <w:rFonts w:eastAsia="黑体" w:cs="Times New Roman"/>
-          <w:b/>
-          <w:bCs/>
-          <w:sz w:val="28"/>
-          <w:szCs w:val="32"/>
-          <w:lang w:val="en-US" w:eastAsia="zh-CN" w:bidi="ar-SA"/>
-        </w:rPr>
-        <w:t>he initialization method</w:t>
-      </w:r>
-      <w:r>
-        <w:rPr>
-          <w:rFonts w:eastAsia="黑体" w:cs="Times New Roman"/>
-          <w:b/>
-          <w:bCs/>
-          <w:sz w:val="28"/>
-          <w:szCs w:val="32"/>
-          <w:lang w:val="en-US" w:eastAsia="zh-CN" w:bidi="ar-SA"/>
-        </w:rPr>
-        <w:t xml:space="preserve"> of m</w:t>
-      </w:r>
-      <w:r>
-        <w:rPr>
-          <w:rFonts w:eastAsia="黑体" w:cs="Times New Roman"/>
-          <w:b/>
-          <w:bCs/>
-          <w:sz w:val="28"/>
-          <w:szCs w:val="32"/>
-          <w:lang w:val="en-US" w:eastAsia="zh-CN" w:bidi="ar-SA"/>
-        </w:rPr>
-        <w:t>odel parameters:</w:t>
-      </w:r>
-    </w:p>
-    <w:p>
-      <w:pPr>
-        <w:pStyle w:val="Normal"/>
-        <w:jc w:val="left"/>
-        <w:rPr>
-          <w:rFonts w:ascii="Times New Roman" w:hAnsi="Times New Roman" w:eastAsia="黑体" w:cs="Times New Roman"/>
-          <w:b/>
-          <w:b/>
-          <w:bCs/>
-          <w:sz w:val="28"/>
-          <w:szCs w:val="32"/>
-          <w:lang w:val="en-US" w:eastAsia="zh-CN" w:bidi="ar-SA"/>
-        </w:rPr>
-      </w:pPr>
-      <w:r>
-        <w:rPr>
-          <w:rFonts w:eastAsia="黑体" w:cs="Times New Roman"/>
-          <w:b/>
-          <w:bCs/>
-          <w:sz w:val="28"/>
-          <w:szCs w:val="32"/>
-          <w:lang w:val="en-US" w:eastAsia="zh-CN" w:bidi="ar-SA"/>
-        </w:rPr>
-        <w:t>10</w:t>
-      </w:r>
-      <w:r>
-        <w:rPr>
-          <w:rFonts w:eastAsia="黑体" w:cs="Times New Roman"/>
-          <w:b/>
-          <w:bCs/>
-          <w:sz w:val="28"/>
-          <w:szCs w:val="32"/>
-          <w:lang w:val="en-US" w:eastAsia="zh-CN" w:bidi="ar-SA"/>
-        </w:rPr>
-        <w:t>.</w:t>
-      </w:r>
-      <w:r>
-        <w:rPr>
-          <w:rFonts w:eastAsia="黑体" w:cs="Times New Roman"/>
-          <w:b/>
-          <w:bCs/>
-          <w:sz w:val="28"/>
-          <w:szCs w:val="32"/>
-          <w:lang w:val="en-US" w:eastAsia="zh-CN" w:bidi="ar-SA"/>
-        </w:rPr>
-        <w:t xml:space="preserve"> </w:t>
-      </w:r>
-      <w:r>
-        <w:rPr>
-          <w:rFonts w:eastAsia="黑体" w:cs="Times New Roman"/>
-          <w:b/>
-          <w:bCs/>
-          <w:sz w:val="28"/>
-          <w:szCs w:val="32"/>
-          <w:lang w:val="en-US" w:eastAsia="zh-CN" w:bidi="ar-SA"/>
-        </w:rPr>
-        <w:t>The selected loss function and its derivatives:</w:t>
-      </w:r>
-    </w:p>
-    <w:p>
-      <w:pPr>
-        <w:pStyle w:val="Normal"/>
-        <w:jc w:val="left"/>
-        <w:rPr>
-          <w:rFonts w:ascii="Times New Roman" w:hAnsi="Times New Roman" w:eastAsia="黑体" w:cs="Times New Roman"/>
-          <w:b/>
-          <w:b/>
-          <w:bCs/>
-          <w:sz w:val="28"/>
-          <w:szCs w:val="32"/>
-          <w:lang w:val="en-US" w:eastAsia="zh-CN" w:bidi="ar-SA"/>
-        </w:rPr>
-      </w:pPr>
-      <w:r>
-        <w:rPr>
-          <w:rFonts w:eastAsia="黑体" w:cs="Times New Roman"/>
-          <w:b/>
-          <w:bCs/>
-          <w:sz w:val="28"/>
-          <w:szCs w:val="32"/>
-          <w:lang w:val="en-US" w:eastAsia="zh-CN" w:bidi="ar-SA"/>
-        </w:rPr>
-        <w:t>11</w:t>
-      </w:r>
-      <w:r>
-        <w:rPr>
-          <w:rFonts w:eastAsia="黑体" w:cs="Times New Roman"/>
-          <w:b/>
-          <w:bCs/>
-          <w:sz w:val="28"/>
-          <w:szCs w:val="32"/>
-          <w:lang w:val="en-US" w:eastAsia="zh-CN" w:bidi="ar-SA"/>
-        </w:rPr>
-        <w:t>.</w:t>
-      </w:r>
-      <w:r>
-        <w:rPr>
-          <w:rFonts w:eastAsia="黑体" w:cs="Times New Roman"/>
-          <w:b/>
-          <w:bCs/>
-          <w:sz w:val="28"/>
-          <w:szCs w:val="32"/>
-          <w:lang w:val="en-US" w:eastAsia="zh-CN" w:bidi="ar-SA"/>
-        </w:rPr>
-        <w:t xml:space="preserve"> </w:t>
-      </w:r>
-      <w:r>
-        <w:rPr>
-          <w:rFonts w:eastAsia="黑体" w:cs="Times New Roman"/>
-          <w:b/>
-          <w:bCs/>
-          <w:sz w:val="28"/>
-          <w:szCs w:val="32"/>
-          <w:lang w:val="en-US" w:eastAsia="zh-CN" w:bidi="ar-SA"/>
-        </w:rPr>
-        <w:t>Experimental results and curve:</w:t>
+        <w:t>11. Experimental results and curve:</w:t>
       </w:r>
     </w:p>
     <w:p>
@@ -1478,15 +3920,7 @@
         <w:spacing w:lineRule="exact" w:line="400" w:before="156" w:after="156"/>
         <w:ind w:left="420" w:firstLine="420"/>
         <w:jc w:val="left"/>
-        <w:rPr>
-          <w:rFonts w:ascii="Times New Roman" w:hAnsi="Times New Roman" w:cs="Times New Roman"/>
-          <w:b w:val="false"/>
-          <w:b w:val="false"/>
-          <w:bCs w:val="false"/>
-          <w:sz w:val="28"/>
-          <w:szCs w:val="32"/>
-          <w:lang w:val="en-US" w:eastAsia="zh-CN"/>
-        </w:rPr>
+        <w:rPr/>
       </w:pPr>
       <w:r>
         <w:rPr>
@@ -1506,26 +3940,18 @@
         <w:spacing w:lineRule="exact" w:line="400" w:before="156" w:after="156"/>
         <w:ind w:left="420" w:firstLine="420"/>
         <w:jc w:val="left"/>
-        <w:rPr>
-          <w:rFonts w:ascii="Times New Roman" w:hAnsi="Times New Roman" w:cs="Times New Roman"/>
-          <w:b w:val="false"/>
+        <w:rPr/>
+      </w:pPr>
+      <w:r>
+        <w:rPr>
+          <w:rFonts w:eastAsia="黑体" w:cs="Times New Roman" w:ascii="Times New Roman" w:hAnsi="Times New Roman"/>
           <w:b w:val="false"/>
           <w:bCs w:val="false"/>
           <w:sz w:val="28"/>
           <w:szCs w:val="32"/>
-          <w:lang w:val="en-US" w:eastAsia="zh-CN"/>
-        </w:rPr>
-      </w:pPr>
-      <w:r>
-        <w:rPr>
-          <w:rFonts w:cs="Times New Roman" w:ascii="Times New Roman" w:hAnsi="Times New Roman"/>
-          <w:b w:val="false"/>
-          <w:bCs w:val="false"/>
-          <w:sz w:val="28"/>
-          <w:szCs w:val="32"/>
-          <w:lang w:val="en-US" w:eastAsia="zh-CN"/>
-        </w:rPr>
-        <w:t>Assessment Results (based on selected validation):</w:t>
+          <w:lang w:val="en-US" w:eastAsia="zh-CN" w:bidi="ar-SA"/>
+        </w:rPr>
+        <w:t xml:space="preserve">Linear regression: </w:t>
       </w:r>
     </w:p>
     <w:p>
@@ -1534,26 +3960,19 @@
         <w:spacing w:lineRule="exact" w:line="400" w:before="156" w:after="156"/>
         <w:ind w:left="420" w:firstLine="420"/>
         <w:jc w:val="left"/>
-        <w:rPr>
-          <w:rFonts w:ascii="Times New Roman" w:hAnsi="Times New Roman" w:cs="Times New Roman"/>
-          <w:b w:val="false"/>
+        <w:rPr/>
+      </w:pPr>
+      <w:r>
+        <w:rPr>
+          <w:rFonts w:cs="Times New Roman" w:ascii="Times New Roman" w:hAnsi="Times New Roman"/>
           <w:b w:val="false"/>
           <w:bCs w:val="false"/>
           <w:sz w:val="28"/>
           <w:szCs w:val="32"/>
           <w:lang w:val="en-US" w:eastAsia="zh-CN"/>
         </w:rPr>
-      </w:pPr>
-      <w:r>
-        <w:rPr>
-          <w:rFonts w:cs="Times New Roman" w:ascii="Times New Roman" w:hAnsi="Times New Roman"/>
-          <w:b w:val="false"/>
-          <w:bCs w:val="false"/>
-          <w:sz w:val="28"/>
-          <w:szCs w:val="32"/>
-          <w:lang w:val="en-US" w:eastAsia="zh-CN"/>
-        </w:rPr>
-        <w:t>Predicted Results (Best Results):</w:t>
+        <w:tab/>
+        <w:t>. η  = 0.2</w:t>
       </w:r>
     </w:p>
     <w:p>
@@ -1562,15 +3981,48 @@
         <w:spacing w:lineRule="exact" w:line="400" w:before="156" w:after="156"/>
         <w:ind w:left="420" w:firstLine="420"/>
         <w:jc w:val="left"/>
-        <w:rPr>
-          <w:rFonts w:ascii="Times New Roman" w:hAnsi="Times New Roman" w:cs="Times New Roman"/>
-          <w:b w:val="false"/>
+        <w:rPr/>
+      </w:pPr>
+      <w:r>
+        <w:rPr>
+          <w:rFonts w:cs="Times New Roman" w:ascii="Times New Roman" w:hAnsi="Times New Roman"/>
           <w:b w:val="false"/>
           <w:bCs w:val="false"/>
           <w:sz w:val="28"/>
           <w:szCs w:val="32"/>
           <w:lang w:val="en-US" w:eastAsia="zh-CN"/>
         </w:rPr>
+        <w:tab/>
+        <w:t>Epoch = 50</w:t>
+      </w:r>
+    </w:p>
+    <w:p>
+      <w:pPr>
+        <w:pStyle w:val="Normal"/>
+        <w:spacing w:lineRule="exact" w:line="400" w:before="156" w:after="156"/>
+        <w:ind w:left="420" w:firstLine="420"/>
+        <w:jc w:val="left"/>
+        <w:rPr/>
+      </w:pPr>
+      <w:r>
+        <w:rPr>
+          <w:rFonts w:eastAsia="黑体" w:cs="Times New Roman"/>
+          <w:b w:val="false"/>
+          <w:bCs w:val="false"/>
+          <w:sz w:val="28"/>
+          <w:szCs w:val="32"/>
+          <w:lang w:val="en-US" w:eastAsia="zh-CN" w:bidi="ar-SA"/>
+        </w:rPr>
+        <w:t>Linear classification:</w:t>
+      </w:r>
+    </w:p>
+    <w:p>
+      <w:pPr>
+        <w:pStyle w:val="Heading2"/>
+        <w:spacing w:lineRule="exact" w:line="400" w:before="156" w:after="156"/>
+        <w:ind w:left="420" w:firstLine="420"/>
+        <w:jc w:val="left"/>
+        <w:rPr/>
       </w:pPr>
       <w:r>
         <w:rPr>
@@ -1581,16 +4033,399 @@
           <w:szCs w:val="32"/>
           <w:lang w:val="en-US" w:eastAsia="zh-CN"/>
         </w:rPr>
+        <w:tab/>
+        <w:t>. η = 0.05</w:t>
+      </w:r>
+    </w:p>
+    <w:p>
+      <w:pPr>
+        <w:pStyle w:val="Heading2"/>
+        <w:spacing w:lineRule="exact" w:line="400" w:before="156" w:after="156"/>
+        <w:ind w:left="420" w:firstLine="420"/>
+        <w:jc w:val="left"/>
+        <w:rPr/>
+      </w:pPr>
+      <w:r>
+        <w:rPr>
+          <w:rFonts w:cs="Times New Roman" w:ascii="Times New Roman" w:hAnsi="Times New Roman"/>
+          <w:b w:val="false"/>
+          <w:bCs w:val="false"/>
+          <w:sz w:val="28"/>
+          <w:szCs w:val="32"/>
+          <w:lang w:val="en-US" w:eastAsia="zh-CN"/>
+        </w:rPr>
+        <w:tab/>
+        <w:t>Epoch = 100</w:t>
+      </w:r>
+    </w:p>
+    <w:p>
+      <w:pPr>
+        <w:pStyle w:val="Heading2"/>
+        <w:spacing w:lineRule="exact" w:line="400" w:before="156" w:after="156"/>
+        <w:ind w:left="420" w:firstLine="420"/>
+        <w:jc w:val="left"/>
+        <w:rPr/>
+      </w:pPr>
+      <w:r>
+        <w:rPr>
+          <w:rFonts w:cs="Times New Roman" w:ascii="Times New Roman" w:hAnsi="Times New Roman"/>
+          <w:b w:val="false"/>
+          <w:bCs w:val="false"/>
+          <w:sz w:val="28"/>
+          <w:szCs w:val="32"/>
+          <w:lang w:val="en-US" w:eastAsia="zh-CN"/>
+        </w:rPr>
+        <w:tab/>
+      </w:r>
+      <w:r>
+        <w:rPr>
+          <w:rFonts w:cs="Times New Roman" w:ascii="Times New Roman" w:hAnsi="Times New Roman"/>
+          <w:b w:val="false"/>
+          <w:bCs w:val="false"/>
+          <w:sz w:val="28"/>
+          <w:szCs w:val="32"/>
+          <w:lang w:val="en-US" w:eastAsia="zh-CN"/>
+        </w:rPr>
+        <w:t>C = 1</w:t>
+      </w:r>
+    </w:p>
+    <w:p>
+      <w:pPr>
+        <w:pStyle w:val="Heading2"/>
+        <w:spacing w:lineRule="exact" w:line="400" w:before="156" w:after="156"/>
+        <w:ind w:left="420" w:firstLine="420"/>
+        <w:jc w:val="left"/>
+        <w:rPr/>
+      </w:pPr>
+      <w:r>
+        <w:rPr>
+          <w:rFonts w:cs="Times New Roman" w:ascii="Times New Roman" w:hAnsi="Times New Roman"/>
+          <w:b w:val="false"/>
+          <w:bCs w:val="false"/>
+          <w:sz w:val="28"/>
+          <w:szCs w:val="32"/>
+          <w:lang w:val="en-US" w:eastAsia="zh-CN"/>
+        </w:rPr>
+        <w:t>Assessment Results (based on selected validation):</w:t>
+      </w:r>
+    </w:p>
+    <w:p>
+      <w:pPr>
+        <w:pStyle w:val="Heading2"/>
+        <w:spacing w:lineRule="exact" w:line="400" w:before="156" w:after="156"/>
+        <w:ind w:left="420" w:firstLine="420"/>
+        <w:jc w:val="left"/>
+        <w:rPr/>
+      </w:pPr>
+      <w:r>
+        <w:rPr>
+          <w:rFonts w:cs="Times New Roman" w:ascii="Times New Roman" w:hAnsi="Times New Roman"/>
+          <w:b w:val="false"/>
+          <w:bCs w:val="false"/>
+          <w:sz w:val="28"/>
+          <w:szCs w:val="32"/>
+          <w:lang w:val="en-US" w:eastAsia="zh-CN"/>
+        </w:rPr>
+        <w:tab/>
+        <w:t xml:space="preserve">Regression: Average </w:t>
+      </w:r>
+      <w:r>
+        <w:rPr>
+          <w:rFonts w:cs="Times New Roman" w:ascii="Times New Roman" w:hAnsi="Times New Roman"/>
+          <w:b w:val="false"/>
+          <w:bCs w:val="false"/>
+          <w:i w:val="false"/>
+          <w:caps w:val="false"/>
+          <w:smallCaps w:val="false"/>
+          <w:color w:val="212121"/>
+          <w:spacing w:val="0"/>
+          <w:sz w:val="28"/>
+          <w:szCs w:val="32"/>
+          <w:lang w:val="en-US" w:eastAsia="zh-CN"/>
+        </w:rPr>
+        <w:t>deviation is  3.3</w:t>
+      </w:r>
+    </w:p>
+    <w:p>
+      <w:pPr>
+        <w:pStyle w:val="Heading2"/>
+        <w:spacing w:lineRule="exact" w:line="400" w:before="156" w:after="156"/>
+        <w:ind w:left="420" w:firstLine="420"/>
+        <w:jc w:val="left"/>
+        <w:rPr/>
+      </w:pPr>
+      <w:r>
+        <w:rPr>
+          <w:rFonts w:cs="Times New Roman" w:ascii="Times New Roman" w:hAnsi="Times New Roman"/>
+          <w:b w:val="false"/>
+          <w:bCs w:val="false"/>
+          <w:i w:val="false"/>
+          <w:caps w:val="false"/>
+          <w:smallCaps w:val="false"/>
+          <w:color w:val="212121"/>
+          <w:spacing w:val="0"/>
+          <w:sz w:val="28"/>
+          <w:szCs w:val="32"/>
+          <w:lang w:val="en-US" w:eastAsia="zh-CN"/>
+        </w:rPr>
+        <w:tab/>
+        <w:t>Classification: Error rate = 12%</w:t>
+      </w:r>
+    </w:p>
+    <w:p>
+      <w:pPr>
+        <w:pStyle w:val="Heading2"/>
+        <w:spacing w:lineRule="exact" w:line="400" w:before="156" w:after="156"/>
+        <w:ind w:left="420" w:firstLine="420"/>
+        <w:jc w:val="left"/>
+        <w:rPr/>
+      </w:pPr>
+      <w:r>
+        <w:rPr>
+          <w:rFonts w:cs="Times New Roman" w:ascii="Times New Roman" w:hAnsi="Times New Roman"/>
+          <w:b w:val="false"/>
+          <w:bCs w:val="false"/>
+          <w:sz w:val="28"/>
+          <w:szCs w:val="32"/>
+          <w:lang w:val="en-US" w:eastAsia="zh-CN"/>
+        </w:rPr>
+        <w:t>Predicted Results (Best Results):</w:t>
+        <w:tab/>
+      </w:r>
+    </w:p>
+    <w:p>
+      <w:pPr>
+        <w:pStyle w:val="Heading2"/>
+        <w:spacing w:lineRule="exact" w:line="400" w:before="156" w:after="156"/>
+        <w:ind w:left="420" w:firstLine="420"/>
+        <w:jc w:val="left"/>
+        <w:rPr/>
+      </w:pPr>
+      <w:r>
+        <w:rPr>
+          <w:rFonts w:cs="Times New Roman" w:ascii="Times New Roman" w:hAnsi="Times New Roman"/>
+          <w:b w:val="false"/>
+          <w:bCs w:val="false"/>
+          <w:sz w:val="28"/>
+          <w:szCs w:val="32"/>
+          <w:lang w:val="en-US" w:eastAsia="zh-CN"/>
+        </w:rPr>
+        <w:tab/>
+        <w:t xml:space="preserve">Regression: Average </w:t>
+      </w:r>
+      <w:r>
+        <w:rPr>
+          <w:rFonts w:cs="Times New Roman" w:ascii="Times New Roman" w:hAnsi="Times New Roman"/>
+          <w:b w:val="false"/>
+          <w:bCs w:val="false"/>
+          <w:i w:val="false"/>
+          <w:caps w:val="false"/>
+          <w:smallCaps w:val="false"/>
+          <w:color w:val="212121"/>
+          <w:spacing w:val="0"/>
+          <w:sz w:val="28"/>
+          <w:szCs w:val="32"/>
+          <w:lang w:val="en-US" w:eastAsia="zh-CN"/>
+        </w:rPr>
+        <w:t>deviation is  3.6</w:t>
+      </w:r>
+    </w:p>
+    <w:p>
+      <w:pPr>
+        <w:pStyle w:val="Heading2"/>
+        <w:spacing w:lineRule="exact" w:line="400" w:before="156" w:after="156"/>
+        <w:ind w:left="420" w:firstLine="420"/>
+        <w:jc w:val="left"/>
+        <w:rPr/>
+      </w:pPr>
+      <w:r>
+        <w:rPr>
+          <w:rFonts w:cs="Times New Roman" w:ascii="Times New Roman" w:hAnsi="Times New Roman"/>
+          <w:b w:val="false"/>
+          <w:bCs w:val="false"/>
+          <w:i w:val="false"/>
+          <w:caps w:val="false"/>
+          <w:smallCaps w:val="false"/>
+          <w:color w:val="212121"/>
+          <w:spacing w:val="0"/>
+          <w:sz w:val="28"/>
+          <w:szCs w:val="32"/>
+          <w:lang w:val="en-US" w:eastAsia="zh-CN"/>
+        </w:rPr>
+        <w:tab/>
+        <w:t>Classification: Error rate = 15%</w:t>
+      </w:r>
+    </w:p>
+    <w:p>
+      <w:pPr>
+        <w:pStyle w:val="Heading2"/>
+        <w:spacing w:lineRule="exact" w:line="400" w:before="156" w:after="156"/>
+        <w:ind w:left="420" w:firstLine="420"/>
+        <w:jc w:val="left"/>
+        <w:rPr/>
+      </w:pPr>
+      <w:r>
+        <w:rPr>
+          <w:rFonts w:cs="Times New Roman" w:ascii="Times New Roman" w:hAnsi="Times New Roman"/>
+          <w:b w:val="false"/>
+          <w:bCs w:val="false"/>
+          <w:sz w:val="28"/>
+          <w:szCs w:val="32"/>
+          <w:lang w:val="en-US" w:eastAsia="zh-CN"/>
+        </w:rPr>
         <w:t>Loss curve:</w:t>
       </w:r>
     </w:p>
     <w:p>
       <w:pPr>
-        <w:pStyle w:val="Normal"/>
-        <w:jc w:val="left"/>
-        <w:rPr>
+        <w:pStyle w:val="Heading2"/>
+        <w:spacing w:lineRule="exact" w:line="400" w:before="156" w:after="156"/>
+        <w:ind w:left="420" w:firstLine="420"/>
+        <w:jc w:val="left"/>
+        <w:rPr/>
+      </w:pPr>
+      <w:r>
+        <w:rPr>
+          <w:rFonts w:cs="Times New Roman" w:ascii="Times New Roman" w:hAnsi="Times New Roman"/>
+          <w:b w:val="false"/>
+          <w:bCs w:val="false"/>
+          <w:sz w:val="28"/>
+          <w:szCs w:val="32"/>
           <w:lang w:val="en-US" w:eastAsia="zh-CN"/>
         </w:rPr>
+        <w:tab/>
+        <w:t>Linear regression:</w:t>
+      </w:r>
+    </w:p>
+    <w:p>
+      <w:pPr>
+        <w:pStyle w:val="Heading2"/>
+        <w:spacing w:lineRule="exact" w:line="400" w:before="156" w:after="156"/>
+        <w:ind w:left="420" w:firstLine="420"/>
+        <w:jc w:val="left"/>
+        <w:rPr/>
+      </w:pPr>
+      <w:r>
+        <w:drawing>
+          <wp:anchor behindDoc="0" distT="0" distB="0" distL="0" distR="0" simplePos="0" locked="0" layoutInCell="1" allowOverlap="1" relativeHeight="5">
+            <wp:simplePos x="0" y="0"/>
+            <wp:positionH relativeFrom="column">
+              <wp:posOffset>219075</wp:posOffset>
+            </wp:positionH>
+            <wp:positionV relativeFrom="paragraph">
+              <wp:posOffset>19050</wp:posOffset>
+            </wp:positionV>
+            <wp:extent cx="3228340" cy="2048510"/>
+            <wp:effectExtent l="0" t="0" r="0" b="0"/>
+            <wp:wrapTopAndBottom/>
+            <wp:docPr id="5" name="Image4" descr=""/>
+            <wp:cNvGraphicFramePr>
+              <a:graphicFrameLocks xmlns:a="http://schemas.openxmlformats.org/drawingml/2006/main" noChangeAspect="1"/>
+            </wp:cNvGraphicFramePr>
+            <a:graphic xmlns:a="http://schemas.openxmlformats.org/drawingml/2006/main">
+              <a:graphicData uri="http://schemas.openxmlformats.org/drawingml/2006/picture">
+                <pic:pic xmlns:pic="http://schemas.openxmlformats.org/drawingml/2006/picture">
+                  <pic:nvPicPr>
+                    <pic:cNvPr id="5" name="Image4" descr=""/>
+                    <pic:cNvPicPr>
+                      <a:picLocks noChangeAspect="1" noChangeArrowheads="1"/>
+                    </pic:cNvPicPr>
+                  </pic:nvPicPr>
+                  <pic:blipFill>
+                    <a:blip r:embed="rId8"/>
+                    <a:stretch>
+                      <a:fillRect/>
+                    </a:stretch>
+                  </pic:blipFill>
+                  <pic:spPr bwMode="auto">
+                    <a:xfrm>
+                      <a:off x="0" y="0"/>
+                      <a:ext cx="3228340" cy="2048510"/>
+                    </a:xfrm>
+                    <a:prstGeom prst="rect">
+                      <a:avLst/>
+                    </a:prstGeom>
+                  </pic:spPr>
+                </pic:pic>
+              </a:graphicData>
+            </a:graphic>
+          </wp:anchor>
+        </w:drawing>
+        <w:drawing>
+          <wp:anchor behindDoc="0" distT="0" distB="0" distL="0" distR="0" simplePos="0" locked="0" layoutInCell="1" allowOverlap="1" relativeHeight="6">
+            <wp:simplePos x="0" y="0"/>
+            <wp:positionH relativeFrom="column">
+              <wp:posOffset>190500</wp:posOffset>
+            </wp:positionH>
+            <wp:positionV relativeFrom="paragraph">
+              <wp:posOffset>2575560</wp:posOffset>
+            </wp:positionV>
+            <wp:extent cx="3485515" cy="2211705"/>
+            <wp:effectExtent l="0" t="0" r="0" b="0"/>
+            <wp:wrapTopAndBottom/>
+            <wp:docPr id="6" name="Image5" descr=""/>
+            <wp:cNvGraphicFramePr>
+              <a:graphicFrameLocks xmlns:a="http://schemas.openxmlformats.org/drawingml/2006/main" noChangeAspect="1"/>
+            </wp:cNvGraphicFramePr>
+            <a:graphic xmlns:a="http://schemas.openxmlformats.org/drawingml/2006/main">
+              <a:graphicData uri="http://schemas.openxmlformats.org/drawingml/2006/picture">
+                <pic:pic xmlns:pic="http://schemas.openxmlformats.org/drawingml/2006/picture">
+                  <pic:nvPicPr>
+                    <pic:cNvPr id="6" name="Image5" descr=""/>
+                    <pic:cNvPicPr>
+                      <a:picLocks noChangeAspect="1" noChangeArrowheads="1"/>
+                    </pic:cNvPicPr>
+                  </pic:nvPicPr>
+                  <pic:blipFill>
+                    <a:blip r:embed="rId9"/>
+                    <a:stretch>
+                      <a:fillRect/>
+                    </a:stretch>
+                  </pic:blipFill>
+                  <pic:spPr bwMode="auto">
+                    <a:xfrm>
+                      <a:off x="0" y="0"/>
+                      <a:ext cx="3485515" cy="2211705"/>
+                    </a:xfrm>
+                    <a:prstGeom prst="rect">
+                      <a:avLst/>
+                    </a:prstGeom>
+                  </pic:spPr>
+                </pic:pic>
+              </a:graphicData>
+            </a:graphic>
+          </wp:anchor>
+        </w:drawing>
+      </w:r>
+      <w:r>
+        <w:rPr>
+          <w:rFonts w:cs="Times New Roman" w:ascii="Times New Roman" w:hAnsi="Times New Roman"/>
+          <w:b w:val="false"/>
+          <w:bCs w:val="false"/>
+          <w:sz w:val="28"/>
+          <w:szCs w:val="32"/>
+          <w:lang w:val="en-US" w:eastAsia="zh-CN"/>
+        </w:rPr>
+        <w:t>L</w:t>
+      </w:r>
+      <w:r>
+        <w:rPr>
+          <w:rFonts w:cs="Times New Roman" w:ascii="Times New Roman" w:hAnsi="Times New Roman"/>
+          <w:b w:val="false"/>
+          <w:bCs w:val="false"/>
+          <w:sz w:val="28"/>
+          <w:szCs w:val="32"/>
+          <w:lang w:val="en-US" w:eastAsia="zh-CN"/>
+        </w:rPr>
+        <w:t>inear classification:</w:t>
+        <w:tab/>
+      </w:r>
+    </w:p>
+    <w:p>
+      <w:pPr>
+        <w:pStyle w:val="Normal"/>
+        <w:jc w:val="left"/>
+        <w:rPr/>
       </w:pPr>
       <w:r>
         <w:rPr>
@@ -1601,19 +4436,53 @@
           <w:szCs w:val="32"/>
           <w:lang w:val="en-US" w:eastAsia="zh-CN" w:bidi="ar-SA"/>
         </w:rPr>
-        <w:t>12</w:t>
-      </w:r>
+        <w:t>12. Results analysis:</w:t>
+      </w:r>
+    </w:p>
+    <w:p>
+      <w:pPr>
+        <w:pStyle w:val="Normal"/>
+        <w:jc w:val="left"/>
+        <w:rPr>
+          <w:b w:val="false"/>
+          <w:b w:val="false"/>
+          <w:bCs w:val="false"/>
+        </w:rPr>
+      </w:pPr>
       <w:r>
         <w:rPr>
           <w:rFonts w:eastAsia="黑体" w:cs="Times New Roman"/>
+          <w:b w:val="false"/>
+          <w:bCs w:val="false"/>
+          <w:sz w:val="28"/>
+          <w:szCs w:val="32"/>
+          <w:lang w:val="en-US" w:eastAsia="zh-CN" w:bidi="ar-SA"/>
+        </w:rPr>
+        <w:tab/>
+        <w:t xml:space="preserve">It’s clear in loss curve that the value of loss function decrease in </w:t>
+        <w:tab/>
+        <w:t>the process of gradient descent.</w:t>
+      </w:r>
+    </w:p>
+    <w:p>
+      <w:pPr>
+        <w:pStyle w:val="Normal"/>
+        <w:jc w:val="left"/>
+        <w:rPr/>
+      </w:pPr>
+      <w:r>
+        <w:rPr>
+          <w:rFonts w:eastAsia="黑体" w:cs="Times New Roman"/>
           <w:b/>
           <w:bCs/>
           <w:sz w:val="28"/>
           <w:szCs w:val="32"/>
           <w:lang w:val="en-US" w:eastAsia="zh-CN" w:bidi="ar-SA"/>
         </w:rPr>
-        <w:t xml:space="preserve">. </w:t>
-      </w:r>
+        <w:t>13.</w:t>
+      </w:r>
+      <w:bookmarkStart w:id="4" w:name="_GoBack"/>
+      <w:bookmarkEnd w:id="4"/>
       <w:r>
         <w:rPr>
           <w:rFonts w:eastAsia="黑体" w:cs="Times New Roman"/>
@@ -1623,8 +4492,15 @@
           <w:szCs w:val="32"/>
           <w:lang w:val="en-US" w:eastAsia="zh-CN" w:bidi="ar-SA"/>
         </w:rPr>
-        <w:t>R</w:t>
-      </w:r>
+        <w:t xml:space="preserve"> Similarities and differences between linear regression and linear classification:</w:t>
+      </w:r>
+    </w:p>
+    <w:p>
+      <w:pPr>
+        <w:pStyle w:val="Normal"/>
+        <w:jc w:val="left"/>
+        <w:rPr/>
+      </w:pPr>
       <w:r>
         <w:rPr>
           <w:rFonts w:eastAsia="黑体" w:cs="Times New Roman"/>
@@ -1634,22 +4510,82 @@
           <w:szCs w:val="32"/>
           <w:lang w:val="en-US" w:eastAsia="zh-CN" w:bidi="ar-SA"/>
         </w:rPr>
-        <w:t>esults analysis:</w:t>
-      </w:r>
-    </w:p>
-    <w:p>
-      <w:pPr>
-        <w:pStyle w:val="Normal"/>
-        <w:jc w:val="left"/>
-        <w:rPr>
-          <w:rFonts w:ascii="Times New Roman" w:hAnsi="Times New Roman" w:eastAsia="黑体" w:cs="Times New Roman"/>
-          <w:b/>
+        <w:tab/>
+      </w:r>
+      <w:r>
+        <w:rPr>
+          <w:rFonts w:eastAsia="黑体" w:cs="Times New Roman"/>
+          <w:b w:val="false"/>
+          <w:bCs w:val="false"/>
+          <w:sz w:val="28"/>
+          <w:szCs w:val="32"/>
+          <w:lang w:val="en-US" w:eastAsia="zh-CN" w:bidi="ar-SA"/>
+        </w:rPr>
+        <w:t xml:space="preserve">Similarities: Both of them use linear model. In this experiment, </w:t>
+        <w:tab/>
+        <w:t xml:space="preserve">use gradient descent to try to find a ideal minimum. </w:t>
+      </w:r>
+    </w:p>
+    <w:p>
+      <w:pPr>
+        <w:pStyle w:val="Normal"/>
+        <w:jc w:val="left"/>
+        <w:rPr/>
+      </w:pPr>
+      <w:r>
+        <w:rPr>
+          <w:rFonts w:eastAsia="黑体" w:cs="Times New Roman"/>
+          <w:b w:val="false"/>
+          <w:bCs w:val="false"/>
+          <w:sz w:val="28"/>
+          <w:szCs w:val="32"/>
+          <w:lang w:val="en-US" w:eastAsia="zh-CN" w:bidi="ar-SA"/>
+        </w:rPr>
+        <w:tab/>
+        <w:t xml:space="preserve">Difference: The result of regression is continuous value, while the </w:t>
+        <w:tab/>
+        <w:t xml:space="preserve">result of classification is </w:t>
+      </w:r>
+      <w:r>
+        <w:rPr>
+          <w:rFonts w:eastAsia="黑体" w:cs="Times New Roman"/>
+          <w:b w:val="false"/>
+          <w:bCs w:val="false"/>
+          <w:i w:val="false"/>
+          <w:caps w:val="false"/>
+          <w:smallCaps w:val="false"/>
+          <w:color w:val="212121"/>
+          <w:spacing w:val="0"/>
+          <w:sz w:val="28"/>
+          <w:szCs w:val="32"/>
+          <w:lang w:val="en-US" w:eastAsia="zh-CN" w:bidi="ar-SA"/>
+        </w:rPr>
+        <w:t>discrete value.</w:t>
+      </w:r>
+    </w:p>
+    <w:p>
+      <w:pPr>
+        <w:pStyle w:val="Normal"/>
+        <w:jc w:val="left"/>
+        <w:rPr/>
+      </w:pPr>
+      <w:r>
+        <w:rPr>
+          <w:rFonts w:eastAsia="黑体" w:cs="Times New Roman"/>
           <w:b/>
           <w:bCs/>
           <w:sz w:val="28"/>
           <w:szCs w:val="32"/>
           <w:lang w:val="en-US" w:eastAsia="zh-CN" w:bidi="ar-SA"/>
         </w:rPr>
+        <w:t>14. Summary:</w:t>
+      </w:r>
+    </w:p>
+    <w:p>
+      <w:pPr>
+        <w:pStyle w:val="Normal"/>
+        <w:jc w:val="left"/>
+        <w:rPr/>
       </w:pPr>
       <w:r>
         <w:rPr>
@@ -1660,65 +4596,45 @@
           <w:szCs w:val="32"/>
           <w:lang w:val="en-US" w:eastAsia="zh-CN" w:bidi="ar-SA"/>
         </w:rPr>
-        <w:t>13</w:t>
+        <w:tab/>
       </w:r>
       <w:r>
         <w:rPr>
           <w:rFonts w:eastAsia="黑体" w:cs="Times New Roman"/>
+          <w:b w:val="false"/>
+          <w:bCs w:val="false"/>
+          <w:sz w:val="28"/>
+          <w:szCs w:val="32"/>
+          <w:lang w:val="en-US" w:eastAsia="zh-CN" w:bidi="ar-SA"/>
+        </w:rPr>
+        <w:t xml:space="preserve">This experiment shows that gradient descent do work in linear </w:t>
+        <w:tab/>
+        <w:t xml:space="preserve">regression and SVM. The loss function is going down with the </w:t>
+        <w:tab/>
+        <w:t>number of iterations. It’s intutive to code with python</w:t>
+      </w:r>
+    </w:p>
+    <w:p>
+      <w:pPr>
+        <w:pStyle w:val="Normal"/>
+        <w:jc w:val="left"/>
+        <w:rPr/>
+      </w:pPr>
+      <w:r>
+        <w:rPr>
+          <w:rFonts w:eastAsia="黑体" w:cs="Times New Roman"/>
           <w:b/>
           <w:bCs/>
           <w:sz w:val="28"/>
           <w:szCs w:val="32"/>
           <w:lang w:val="en-US" w:eastAsia="zh-CN" w:bidi="ar-SA"/>
         </w:rPr>
-        <w:t>.</w:t>
-      </w:r>
-      <w:bookmarkStart w:id="0" w:name="_GoBack"/>
-      <w:bookmarkEnd w:id="0"/>
-      <w:r>
-        <w:rPr>
-          <w:rFonts w:eastAsia="黑体" w:cs="Times New Roman"/>
-          <w:b/>
-          <w:bCs/>
-          <w:sz w:val="28"/>
-          <w:szCs w:val="32"/>
-          <w:lang w:val="en-US" w:eastAsia="zh-CN" w:bidi="ar-SA"/>
-        </w:rPr>
-        <w:t xml:space="preserve"> Similarities and differences between linear regression and linear classification:</w:t>
-      </w:r>
-    </w:p>
-    <w:p>
-      <w:pPr>
-        <w:pStyle w:val="Normal"/>
-        <w:jc w:val="left"/>
-        <w:rPr/>
-      </w:pPr>
-      <w:r>
-        <w:rPr>
-          <w:rFonts w:eastAsia="黑体" w:cs="Times New Roman"/>
-          <w:b/>
-          <w:bCs/>
-          <w:sz w:val="28"/>
-          <w:szCs w:val="32"/>
-          <w:lang w:val="en-US" w:eastAsia="zh-CN" w:bidi="ar-SA"/>
-        </w:rPr>
-        <w:t>14</w:t>
-      </w:r>
-      <w:r>
-        <w:rPr>
-          <w:rFonts w:eastAsia="黑体" w:cs="Times New Roman"/>
-          <w:b/>
-          <w:bCs/>
-          <w:sz w:val="28"/>
-          <w:szCs w:val="32"/>
-          <w:lang w:val="en-US" w:eastAsia="zh-CN" w:bidi="ar-SA"/>
-        </w:rPr>
-        <w:t>. Summary:</w:t>
+        <w:tab/>
       </w:r>
     </w:p>
     <w:sectPr>
-      <w:headerReference w:type="default" r:id="rId5"/>
-      <w:footerReference w:type="default" r:id="rId6"/>
+      <w:headerReference w:type="default" r:id="rId10"/>
+      <w:footerReference w:type="default" r:id="rId11"/>
       <w:type w:val="nextPage"/>
       <w:pgSz w:w="11906" w:h="16838"/>
       <w:pgMar w:left="1800" w:right="1800" w:header="851" w:top="1440" w:footer="992" w:bottom="1440" w:gutter="0"/>
@@ -1786,6 +4702,357 @@
     </w:r>
   </w:p>
 </w:hdr>
+</file>
+
+<file path=word/numbering.xml><?xml version="1.0" encoding="utf-8"?>
+<w:numbering xmlns:w="http://schemas.openxmlformats.org/wordprocessingml/2006/main" xmlns:o="urn:schemas-microsoft-com:office:office" xmlns:r="http://schemas.openxmlformats.org/officeDocument/2006/relationships" xmlns:v="urn:schemas-microsoft-com:vml">
+  <w:abstractNum w:abstractNumId="1">
+    <w:lvl w:ilvl="0">
+      <w:start w:val="1"/>
+      <w:numFmt w:val="decimal"/>
+      <w:suff w:val="nothing"/>
+      <w:lvlText w:val="%1."/>
+      <w:lvlJc w:val="left"/>
+      <w:pPr>
+        <w:ind w:left="735" w:hanging="0"/>
+      </w:pPr>
+    </w:lvl>
+    <w:lvl w:ilvl="1">
+      <w:start w:val="1"/>
+      <w:numFmt w:val="decimal"/>
+      <w:lvlText w:val="%2."/>
+      <w:lvlJc w:val="left"/>
+      <w:pPr>
+        <w:tabs>
+          <w:tab w:val="num" w:pos="1774"/>
+        </w:tabs>
+        <w:ind w:left="1774" w:hanging="283"/>
+      </w:pPr>
+    </w:lvl>
+    <w:lvl w:ilvl="2">
+      <w:start w:val="1"/>
+      <w:numFmt w:val="decimal"/>
+      <w:lvlText w:val="%3."/>
+      <w:lvlJc w:val="left"/>
+      <w:pPr>
+        <w:tabs>
+          <w:tab w:val="num" w:pos="2481"/>
+        </w:tabs>
+        <w:ind w:left="2481" w:hanging="283"/>
+      </w:pPr>
+    </w:lvl>
+    <w:lvl w:ilvl="3">
+      <w:start w:val="1"/>
+      <w:numFmt w:val="decimal"/>
+      <w:lvlText w:val="%4."/>
+      <w:lvlJc w:val="left"/>
+      <w:pPr>
+        <w:tabs>
+          <w:tab w:val="num" w:pos="3188"/>
+        </w:tabs>
+        <w:ind w:left="3188" w:hanging="283"/>
+      </w:pPr>
+    </w:lvl>
+    <w:lvl w:ilvl="4">
+      <w:start w:val="1"/>
+      <w:numFmt w:val="decimal"/>
+      <w:lvlText w:val="%5."/>
+      <w:lvlJc w:val="left"/>
+      <w:pPr>
+        <w:tabs>
+          <w:tab w:val="num" w:pos="3895"/>
+        </w:tabs>
+        <w:ind w:left="3895" w:hanging="283"/>
+      </w:pPr>
+    </w:lvl>
+    <w:lvl w:ilvl="5">
+      <w:start w:val="1"/>
+      <w:numFmt w:val="decimal"/>
+      <w:lvlText w:val="%6."/>
+      <w:lvlJc w:val="left"/>
+      <w:pPr>
+        <w:tabs>
+          <w:tab w:val="num" w:pos="4602"/>
+        </w:tabs>
+        <w:ind w:left="4602" w:hanging="283"/>
+      </w:pPr>
+    </w:lvl>
+    <w:lvl w:ilvl="6">
+      <w:start w:val="1"/>
+      <w:numFmt w:val="decimal"/>
+      <w:lvlText w:val="%7."/>
+      <w:lvlJc w:val="left"/>
+      <w:pPr>
+        <w:tabs>
+          <w:tab w:val="num" w:pos="5309"/>
+        </w:tabs>
+        <w:ind w:left="5309" w:hanging="283"/>
+      </w:pPr>
+    </w:lvl>
+    <w:lvl w:ilvl="7">
+      <w:start w:val="1"/>
+      <w:numFmt w:val="decimal"/>
+      <w:lvlText w:val="%8."/>
+      <w:lvlJc w:val="left"/>
+      <w:pPr>
+        <w:tabs>
+          <w:tab w:val="num" w:pos="6016"/>
+        </w:tabs>
+        <w:ind w:left="6016" w:hanging="283"/>
+      </w:pPr>
+    </w:lvl>
+    <w:lvl w:ilvl="8">
+      <w:start w:val="1"/>
+      <w:numFmt w:val="decimal"/>
+      <w:lvlText w:val="%9."/>
+      <w:lvlJc w:val="left"/>
+      <w:pPr>
+        <w:tabs>
+          <w:tab w:val="num" w:pos="6723"/>
+        </w:tabs>
+        <w:ind w:left="6723" w:hanging="283"/>
+      </w:pPr>
+    </w:lvl>
+  </w:abstractNum>
+  <w:abstractNum w:abstractNumId="2">
+    <w:lvl w:ilvl="0">
+      <w:start w:val="1"/>
+      <w:numFmt w:val="decimal"/>
+      <w:lvlText w:val="%1."/>
+      <w:lvlJc w:val="left"/>
+      <w:pPr>
+        <w:tabs>
+          <w:tab w:val="num" w:pos="1140"/>
+        </w:tabs>
+        <w:ind w:left="1140" w:hanging="360"/>
+      </w:pPr>
+    </w:lvl>
+    <w:lvl w:ilvl="1">
+      <w:start w:val="1"/>
+      <w:numFmt w:val="decimal"/>
+      <w:lvlText w:val="%2."/>
+      <w:lvlJc w:val="left"/>
+      <w:pPr>
+        <w:tabs>
+          <w:tab w:val="num" w:pos="1500"/>
+        </w:tabs>
+        <w:ind w:left="1500" w:hanging="360"/>
+      </w:pPr>
+    </w:lvl>
+    <w:lvl w:ilvl="2">
+      <w:start w:val="1"/>
+      <w:numFmt w:val="decimal"/>
+      <w:lvlText w:val="%3."/>
+      <w:lvlJc w:val="left"/>
+      <w:pPr>
+        <w:tabs>
+          <w:tab w:val="num" w:pos="1860"/>
+        </w:tabs>
+        <w:ind w:left="1860" w:hanging="360"/>
+      </w:pPr>
+    </w:lvl>
+    <w:lvl w:ilvl="3">
+      <w:start w:val="1"/>
+      <w:numFmt w:val="decimal"/>
+      <w:lvlText w:val="%4."/>
+      <w:lvlJc w:val="left"/>
+      <w:pPr>
+        <w:tabs>
+          <w:tab w:val="num" w:pos="2220"/>
+        </w:tabs>
+        <w:ind w:left="2220" w:hanging="360"/>
+      </w:pPr>
+    </w:lvl>
+    <w:lvl w:ilvl="4">
+      <w:start w:val="1"/>
+      <w:numFmt w:val="decimal"/>
+      <w:lvlText w:val="%5."/>
+      <w:lvlJc w:val="left"/>
+      <w:pPr>
+        <w:tabs>
+          <w:tab w:val="num" w:pos="2580"/>
+        </w:tabs>
+        <w:ind w:left="2580" w:hanging="360"/>
+      </w:pPr>
+    </w:lvl>
+    <w:lvl w:ilvl="5">
+      <w:start w:val="1"/>
+      <w:numFmt w:val="decimal"/>
+      <w:lvlText w:val="%6."/>
+      <w:lvlJc w:val="left"/>
+      <w:pPr>
+        <w:tabs>
+          <w:tab w:val="num" w:pos="2940"/>
+        </w:tabs>
+        <w:ind w:left="2940" w:hanging="360"/>
+      </w:pPr>
+    </w:lvl>
+    <w:lvl w:ilvl="6">
+      <w:start w:val="1"/>
+      <w:numFmt w:val="decimal"/>
+      <w:lvlText w:val="%7."/>
+      <w:lvlJc w:val="left"/>
+      <w:pPr>
+        <w:tabs>
+          <w:tab w:val="num" w:pos="3300"/>
+        </w:tabs>
+        <w:ind w:left="3300" w:hanging="360"/>
+      </w:pPr>
+    </w:lvl>
+    <w:lvl w:ilvl="7">
+      <w:start w:val="1"/>
+      <w:numFmt w:val="decimal"/>
+      <w:lvlText w:val="%8."/>
+      <w:lvlJc w:val="left"/>
+      <w:pPr>
+        <w:tabs>
+          <w:tab w:val="num" w:pos="3660"/>
+        </w:tabs>
+        <w:ind w:left="3660" w:hanging="360"/>
+      </w:pPr>
+    </w:lvl>
+    <w:lvl w:ilvl="8">
+      <w:start w:val="1"/>
+      <w:numFmt w:val="decimal"/>
+      <w:lvlText w:val="%9."/>
+      <w:lvlJc w:val="left"/>
+      <w:pPr>
+        <w:tabs>
+          <w:tab w:val="num" w:pos="4020"/>
+        </w:tabs>
+        <w:ind w:left="4020" w:hanging="360"/>
+      </w:pPr>
+    </w:lvl>
+  </w:abstractNum>
+  <w:abstractNum w:abstractNumId="3">
+    <w:lvl w:ilvl="0">
+      <w:start w:val="1"/>
+      <w:numFmt w:val="none"/>
+      <w:suff w:val="nothing"/>
+      <w:lvlText w:val=""/>
+      <w:lvlJc w:val="left"/>
+      <w:pPr>
+        <w:tabs>
+          <w:tab w:val="num" w:pos="432"/>
+        </w:tabs>
+        <w:ind w:left="432" w:hanging="432"/>
+      </w:pPr>
+    </w:lvl>
+    <w:lvl w:ilvl="1">
+      <w:start w:val="1"/>
+      <w:numFmt w:val="none"/>
+      <w:suff w:val="nothing"/>
+      <w:lvlText w:val=""/>
+      <w:lvlJc w:val="left"/>
+      <w:pPr>
+        <w:tabs>
+          <w:tab w:val="num" w:pos="576"/>
+        </w:tabs>
+        <w:ind w:left="576" w:hanging="576"/>
+      </w:pPr>
+    </w:lvl>
+    <w:lvl w:ilvl="2">
+      <w:start w:val="1"/>
+      <w:numFmt w:val="none"/>
+      <w:suff w:val="nothing"/>
+      <w:lvlText w:val=""/>
+      <w:lvlJc w:val="left"/>
+      <w:pPr>
+        <w:tabs>
+          <w:tab w:val="num" w:pos="720"/>
+        </w:tabs>
+        <w:ind w:left="720" w:hanging="720"/>
+      </w:pPr>
+    </w:lvl>
+    <w:lvl w:ilvl="3">
+      <w:start w:val="1"/>
+      <w:numFmt w:val="none"/>
+      <w:suff w:val="nothing"/>
+      <w:lvlText w:val=""/>
+      <w:lvlJc w:val="left"/>
+      <w:pPr>
+        <w:tabs>
+          <w:tab w:val="num" w:pos="864"/>
+        </w:tabs>
+        <w:ind w:left="864" w:hanging="864"/>
+      </w:pPr>
+    </w:lvl>
+    <w:lvl w:ilvl="4">
+      <w:start w:val="1"/>
+      <w:numFmt w:val="none"/>
+      <w:suff w:val="nothing"/>
+      <w:lvlText w:val=""/>
+      <w:lvlJc w:val="left"/>
+      <w:pPr>
+        <w:tabs>
+          <w:tab w:val="num" w:pos="1008"/>
+        </w:tabs>
+        <w:ind w:left="1008" w:hanging="1008"/>
+      </w:pPr>
+    </w:lvl>
+    <w:lvl w:ilvl="5">
+      <w:start w:val="1"/>
+      <w:numFmt w:val="none"/>
+      <w:suff w:val="nothing"/>
+      <w:lvlText w:val=""/>
+      <w:lvlJc w:val="left"/>
+      <w:pPr>
+        <w:tabs>
+          <w:tab w:val="num" w:pos="1152"/>
+        </w:tabs>
+        <w:ind w:left="1152" w:hanging="1152"/>
+      </w:pPr>
+    </w:lvl>
+    <w:lvl w:ilvl="6">
+      <w:start w:val="1"/>
+      <w:numFmt w:val="none"/>
+      <w:suff w:val="nothing"/>
+      <w:lvlText w:val=""/>
+      <w:lvlJc w:val="left"/>
+      <w:pPr>
+        <w:tabs>
+          <w:tab w:val="num" w:pos="1296"/>
+        </w:tabs>
+        <w:ind w:left="1296" w:hanging="1296"/>
+      </w:pPr>
+    </w:lvl>
+    <w:lvl w:ilvl="7">
+      <w:start w:val="1"/>
+      <w:numFmt w:val="none"/>
+      <w:suff w:val="nothing"/>
+      <w:lvlText w:val=""/>
+      <w:lvlJc w:val="left"/>
+      <w:pPr>
+        <w:tabs>
+          <w:tab w:val="num" w:pos="1440"/>
+        </w:tabs>
+        <w:ind w:left="1440" w:hanging="1440"/>
+      </w:pPr>
+    </w:lvl>
+    <w:lvl w:ilvl="8">
+      <w:start w:val="1"/>
+      <w:numFmt w:val="none"/>
+      <w:suff w:val="nothing"/>
+      <w:lvlText w:val=""/>
+      <w:lvlJc w:val="left"/>
+      <w:pPr>
+        <w:tabs>
+          <w:tab w:val="num" w:pos="1584"/>
+        </w:tabs>
+        <w:ind w:left="1584" w:hanging="1584"/>
+      </w:pPr>
+    </w:lvl>
+  </w:abstractNum>
+  <w:num w:numId="1">
+    <w:abstractNumId w:val="1"/>
+  </w:num>
+  <w:num w:numId="2">
+    <w:abstractNumId w:val="2"/>
+  </w:num>
+  <w:num w:numId="3">
+    <w:abstractNumId w:val="3"/>
+  </w:num>
+</w:numbering>
 </file>
 
 <file path=word/styles.xml><?xml version="1.0" encoding="utf-8"?>
@@ -2062,8 +5329,8 @@
       <w:jc w:val="both"/>
     </w:pPr>
     <w:rPr>
-      <w:rFonts w:ascii="Times New Roman" w:hAnsi="Times New Roman" w:eastAsia="宋体" w:cs="" w:cstheme="minorBidi" w:eastAsiaTheme="minorEastAsia"/>
-      <w:color w:val="auto"/>
+      <w:rFonts w:ascii="Times New Roman" w:hAnsi="Times New Roman" w:eastAsia="" w:cs="宋体" w:cstheme="minorBidi" w:eastAsiaTheme="minorEastAsia"/>
+      <w:color w:val="00000A"/>
       <w:sz w:val="24"/>
       <w:szCs w:val="24"/>
       <w:lang w:val="en-US" w:eastAsia="zh-CN" w:bidi="ar-SA"/>
@@ -2097,7 +5364,7 @@
     <w:pPr>
       <w:keepNext/>
       <w:keepLines/>
-      <w:spacing w:lineRule="auto" w:line="412" w:beforeAutospacing="0" w:before="260" w:afterAutospacing="0" w:after="260"/>
+      <w:spacing w:lineRule="auto" w:line="408" w:beforeAutospacing="0" w:before="260" w:afterAutospacing="0" w:after="260"/>
       <w:jc w:val="center"/>
       <w:outlineLvl w:val="1"/>
     </w:pPr>
@@ -2133,6 +5400,35 @@
       <w:sz w:val="36"/>
       <w:szCs w:val="48"/>
       <w:lang w:val="en-US" w:eastAsia="zh-CN" w:bidi="ar"/>
+    </w:rPr>
+  </w:style>
+  <w:style w:type="character" w:styleId="InternetLink">
+    <w:name w:val="Internet Link"/>
+    <w:rPr>
+      <w:color w:val="000080"/>
+      <w:u w:val="single"/>
+      <w:lang w:val="zxx" w:eastAsia="zxx" w:bidi="zxx"/>
+    </w:rPr>
+  </w:style>
+  <w:style w:type="character" w:styleId="Emphasis">
+    <w:name w:val="Emphasis"/>
+    <w:qFormat/>
+    <w:rPr>
+      <w:i/>
+      <w:iCs/>
+    </w:rPr>
+  </w:style>
+  <w:style w:type="character" w:styleId="NumberingSymbols">
+    <w:name w:val="Numbering Symbols"/>
+    <w:qFormat/>
+    <w:rPr/>
+  </w:style>
+  <w:style w:type="character" w:styleId="StrongEmphasis">
+    <w:name w:val="Strong Emphasis"/>
+    <w:qFormat/>
+    <w:rPr>
+      <w:b/>
+      <w:bCs/>
     </w:rPr>
   </w:style>
   <w:style w:type="paragraph" w:styleId="Heading">
@@ -2231,6 +5527,13 @@
       <w:sz w:val="18"/>
       <w:szCs w:val="18"/>
     </w:rPr>
+  </w:style>
+  <w:style w:type="paragraph" w:styleId="PreformattedText">
+    <w:name w:val="Preformatted Text"/>
+    <w:basedOn w:val="Normal"/>
+    <w:qFormat/>
+    <w:pPr/>
+    <w:rPr/>
   </w:style>
   <w:style w:type="table" w:default="1" w:styleId="8">
     <w:name w:val="Normal Table"/>

</xml_diff>